<commit_message>
check normalization of artwork
</commit_message>
<xml_diff>
--- a/ARTWORK/SRS Documentation2.docx
+++ b/ARTWORK/SRS Documentation2.docx
@@ -1,6 +1,6 @@
 
 <file path=word/document.xml><?xml version="1.0" encoding="utf-8"?>
-<w:document xmlns:wpc="http://schemas.microsoft.com/office/word/2010/wordprocessingCanvas" xmlns:cx="http://schemas.microsoft.com/office/drawing/2014/chartex" xmlns:cx1="http://schemas.microsoft.com/office/drawing/2015/9/8/chartex" xmlns:cx2="http://schemas.microsoft.com/office/drawing/2015/10/21/chartex" xmlns:cx3="http://schemas.microsoft.com/office/drawing/2016/5/9/chartex" xmlns:cx4="http://schemas.microsoft.com/office/drawing/2016/5/10/chartex" xmlns:cx5="http://schemas.microsoft.com/office/drawing/2016/5/11/chartex" xmlns:cx6="http://schemas.microsoft.com/office/drawing/2016/5/12/chartex" xmlns:cx7="http://schemas.microsoft.com/office/drawing/2016/5/13/chartex" xmlns:cx8="http://schemas.microsoft.com/office/drawing/2016/5/14/chartex" xmlns:mc="http://schemas.openxmlformats.org/markup-compatibility/2006" xmlns:aink="http://schemas.microsoft.com/office/drawing/2016/ink" xmlns:am3d="http://schemas.microsoft.com/office/drawing/2017/model3d" xmlns:o="urn:schemas-microsoft-com:office:office" xmlns:r="http://schemas.openxmlformats.org/officeDocument/2006/relationships" xmlns:m="http://schemas.openxmlformats.org/officeDocument/2006/math" xmlns:v="urn:schemas-microsoft-com:vml" xmlns:wp14="http://schemas.microsoft.com/office/word/2010/wordprocessingDrawing" xmlns:wp="http://schemas.openxmlformats.org/drawingml/2006/wordprocessingDrawing" xmlns:w10="urn:schemas-microsoft-com:office:word" xmlns:w="http://schemas.openxmlformats.org/wordprocessingml/2006/main" xmlns:w14="http://schemas.microsoft.com/office/word/2010/wordml" xmlns:w15="http://schemas.microsoft.com/office/word/2012/wordml" xmlns:w16cex="http://schemas.microsoft.com/office/word/2018/wordml/cex" xmlns:w16cid="http://schemas.microsoft.com/office/word/2016/wordml/cid" xmlns:w16="http://schemas.microsoft.com/office/word/2018/wordml" xmlns:w16se="http://schemas.microsoft.com/office/word/2015/wordml/symex" xmlns:wpg="http://schemas.microsoft.com/office/word/2010/wordprocessingGroup" xmlns:wpi="http://schemas.microsoft.com/office/word/2010/wordprocessingInk" xmlns:wne="http://schemas.microsoft.com/office/word/2006/wordml" xmlns:wps="http://schemas.microsoft.com/office/word/2010/wordprocessingShape" mc:Ignorable="w14 w15 w16se w16cid w16 w16cex wp14">
+<w:document xmlns:wpc="http://schemas.microsoft.com/office/word/2010/wordprocessingCanvas" xmlns:cx="http://schemas.microsoft.com/office/drawing/2014/chartex" xmlns:cx1="http://schemas.microsoft.com/office/drawing/2015/9/8/chartex" xmlns:mc="http://schemas.openxmlformats.org/markup-compatibility/2006" xmlns:o="urn:schemas-microsoft-com:office:office" xmlns:r="http://schemas.openxmlformats.org/officeDocument/2006/relationships" xmlns:m="http://schemas.openxmlformats.org/officeDocument/2006/math" xmlns:v="urn:schemas-microsoft-com:vml" xmlns:wp14="http://schemas.microsoft.com/office/word/2010/wordprocessingDrawing" xmlns:wp="http://schemas.openxmlformats.org/drawingml/2006/wordprocessingDrawing" xmlns:w10="urn:schemas-microsoft-com:office:word" xmlns:w="http://schemas.openxmlformats.org/wordprocessingml/2006/main" xmlns:w14="http://schemas.microsoft.com/office/word/2010/wordml" xmlns:w15="http://schemas.microsoft.com/office/word/2012/wordml" xmlns:w16se="http://schemas.microsoft.com/office/word/2015/wordml/symex" xmlns:wpg="http://schemas.microsoft.com/office/word/2010/wordprocessingGroup" xmlns:wpi="http://schemas.microsoft.com/office/word/2010/wordprocessingInk" xmlns:wne="http://schemas.microsoft.com/office/word/2006/wordml" xmlns:wps="http://schemas.microsoft.com/office/word/2010/wordprocessingShape" mc:Ignorable="w14 w15 w16se wp14">
   <w:body>
     <w:p>
       <w:pPr>
@@ -666,6 +666,7 @@
         </w:rPr>
         <w:t>{</w:t>
       </w:r>
+      <w:proofErr w:type="gramStart"/>
       <w:r>
         <w:rPr>
           <w:rFonts w:eastAsia="Microsoft JhengHei Light" w:cstheme="minorHAnsi"/>
@@ -689,6 +690,119 @@
           <w:sz w:val="28"/>
           <w:szCs w:val="28"/>
         </w:rPr>
+        <w:t>,</w:t>
+      </w:r>
+      <w:proofErr w:type="gramEnd"/>
+      <w:r>
+        <w:rPr>
+          <w:rFonts w:eastAsia="Microsoft JhengHei Light" w:cstheme="minorHAnsi"/>
+          <w:sz w:val="28"/>
+          <w:szCs w:val="28"/>
+        </w:rPr>
+        <w:t xml:space="preserve"> </w:t>
+      </w:r>
+      <w:proofErr w:type="spellStart"/>
+      <w:r>
+        <w:rPr>
+          <w:rFonts w:eastAsia="Microsoft JhengHei Light" w:cstheme="minorHAnsi"/>
+          <w:sz w:val="28"/>
+          <w:szCs w:val="28"/>
+        </w:rPr>
+        <w:t>S</w:t>
+      </w:r>
+      <w:r>
+        <w:rPr>
+          <w:rFonts w:eastAsia="Microsoft JhengHei Light" w:cstheme="minorHAnsi"/>
+          <w:sz w:val="28"/>
+          <w:szCs w:val="28"/>
+        </w:rPr>
+        <w:t>tyle_of_</w:t>
+      </w:r>
+      <w:r>
+        <w:rPr>
+          <w:rFonts w:eastAsia="Microsoft JhengHei Light" w:cstheme="minorHAnsi"/>
+          <w:sz w:val="28"/>
+          <w:szCs w:val="28"/>
+        </w:rPr>
+        <w:t>A</w:t>
+      </w:r>
+      <w:r>
+        <w:rPr>
+          <w:rFonts w:eastAsia="Microsoft JhengHei Light" w:cstheme="minorHAnsi"/>
+          <w:sz w:val="28"/>
+          <w:szCs w:val="28"/>
+        </w:rPr>
+        <w:t>rt</w:t>
+      </w:r>
+      <w:proofErr w:type="spellEnd"/>
+      <w:r>
+        <w:rPr>
+          <w:rFonts w:eastAsia="Microsoft JhengHei Light" w:cstheme="minorHAnsi"/>
+          <w:sz w:val="28"/>
+          <w:szCs w:val="28"/>
+        </w:rPr>
+        <w:t xml:space="preserve">, Age, </w:t>
+      </w:r>
+      <w:proofErr w:type="spellStart"/>
+      <w:r>
+        <w:rPr>
+          <w:rFonts w:eastAsia="Microsoft JhengHei Light" w:cstheme="minorHAnsi"/>
+          <w:sz w:val="28"/>
+          <w:szCs w:val="28"/>
+        </w:rPr>
+        <w:t>Addrress</w:t>
+      </w:r>
+      <w:proofErr w:type="spellEnd"/>
+      <w:r>
+        <w:rPr>
+          <w:rFonts w:eastAsia="Microsoft JhengHei Light" w:cstheme="minorHAnsi"/>
+          <w:sz w:val="28"/>
+          <w:szCs w:val="28"/>
+        </w:rPr>
+        <w:t>}</w:t>
+      </w:r>
+    </w:p>
+    <w:p>
+      <w:pPr>
+        <w:pStyle w:val="ListParagraph"/>
+        <w:rPr>
+          <w:rFonts w:eastAsia="Microsoft JhengHei Light" w:cstheme="minorHAnsi"/>
+          <w:sz w:val="28"/>
+          <w:szCs w:val="28"/>
+        </w:rPr>
+      </w:pPr>
+      <w:r>
+        <w:rPr>
+          <w:rFonts w:eastAsia="Microsoft JhengHei Light" w:cstheme="minorHAnsi"/>
+          <w:sz w:val="28"/>
+          <w:szCs w:val="28"/>
+        </w:rPr>
+        <w:tab/>
+      </w:r>
+      <w:r>
+        <w:rPr>
+          <w:rFonts w:eastAsia="Microsoft JhengHei Light" w:cstheme="minorHAnsi"/>
+          <w:sz w:val="28"/>
+          <w:szCs w:val="28"/>
+        </w:rPr>
+        <w:tab/>
+        <w:t>Customer: {</w:t>
+      </w:r>
+      <w:r>
+        <w:rPr>
+          <w:rFonts w:eastAsia="Microsoft JhengHei Light" w:cstheme="minorHAnsi"/>
+          <w:sz w:val="28"/>
+          <w:szCs w:val="28"/>
+          <w:u w:val="single"/>
+        </w:rPr>
+        <w:t>ID</w:t>
+      </w:r>
+      <w:r>
+        <w:rPr>
+          <w:rFonts w:eastAsia="Microsoft JhengHei Light" w:cstheme="minorHAnsi"/>
+          <w:sz w:val="28"/>
+          <w:szCs w:val="28"/>
+        </w:rPr>
         <w:t xml:space="preserve">, </w:t>
       </w:r>
       <w:proofErr w:type="spellStart"/>
@@ -698,15 +812,41 @@
           <w:sz w:val="28"/>
           <w:szCs w:val="28"/>
         </w:rPr>
-        <w:t>S</w:t>
-      </w:r>
-      <w:r>
-        <w:rPr>
-          <w:rFonts w:eastAsia="Microsoft JhengHei Light" w:cstheme="minorHAnsi"/>
-          <w:sz w:val="28"/>
-          <w:szCs w:val="28"/>
-        </w:rPr>
-        <w:t>tyle_of_</w:t>
+        <w:t>C_</w:t>
+      </w:r>
+      <w:r>
+        <w:rPr>
+          <w:rFonts w:eastAsia="Microsoft JhengHei Light" w:cstheme="minorHAnsi"/>
+          <w:sz w:val="28"/>
+          <w:szCs w:val="28"/>
+        </w:rPr>
+        <w:t>N</w:t>
+      </w:r>
+      <w:r>
+        <w:rPr>
+          <w:rFonts w:eastAsia="Microsoft JhengHei Light" w:cstheme="minorHAnsi"/>
+          <w:sz w:val="28"/>
+          <w:szCs w:val="28"/>
+        </w:rPr>
+        <w:t>ame</w:t>
+      </w:r>
+      <w:proofErr w:type="spellEnd"/>
+      <w:r>
+        <w:rPr>
+          <w:rFonts w:eastAsia="Microsoft JhengHei Light" w:cstheme="minorHAnsi"/>
+          <w:sz w:val="28"/>
+          <w:szCs w:val="28"/>
+        </w:rPr>
+        <w:t xml:space="preserve">, </w:t>
+      </w:r>
+      <w:proofErr w:type="spellStart"/>
+      <w:r>
+        <w:rPr>
+          <w:rFonts w:eastAsia="Microsoft JhengHei Light" w:cstheme="minorHAnsi"/>
+          <w:sz w:val="28"/>
+          <w:szCs w:val="28"/>
+        </w:rPr>
+        <w:t>C_</w:t>
       </w:r>
       <w:r>
         <w:rPr>
@@ -722,7 +862,7 @@
           <w:sz w:val="28"/>
           <w:szCs w:val="28"/>
         </w:rPr>
-        <w:t>rt</w:t>
+        <w:t>ddress</w:t>
       </w:r>
       <w:proofErr w:type="spellEnd"/>
       <w:r>
@@ -731,7 +871,7 @@
           <w:sz w:val="28"/>
           <w:szCs w:val="28"/>
         </w:rPr>
-        <w:t xml:space="preserve">, Age, </w:t>
+        <w:t xml:space="preserve">, </w:t>
       </w:r>
       <w:proofErr w:type="spellStart"/>
       <w:r>
@@ -740,7 +880,7 @@
           <w:sz w:val="28"/>
           <w:szCs w:val="28"/>
         </w:rPr>
-        <w:t>Addrress</w:t>
+        <w:t>Total_spent</w:t>
       </w:r>
       <w:proofErr w:type="spellEnd"/>
       <w:r>
@@ -776,8 +916,9 @@
           <w:szCs w:val="28"/>
         </w:rPr>
         <w:tab/>
-        <w:t>Customer: {</w:t>
-      </w:r>
+        <w:t>Group:  {</w:t>
+      </w:r>
+      <w:proofErr w:type="gramStart"/>
       <w:r>
         <w:rPr>
           <w:rFonts w:eastAsia="Microsoft JhengHei Light" w:cstheme="minorHAnsi"/>
@@ -785,41 +926,113 @@
           <w:szCs w:val="28"/>
           <w:u w:val="single"/>
         </w:rPr>
+        <w:t>GID</w:t>
+      </w:r>
+      <w:r>
+        <w:rPr>
+          <w:rFonts w:eastAsia="Microsoft JhengHei Light" w:cstheme="minorHAnsi"/>
+          <w:sz w:val="28"/>
+          <w:szCs w:val="28"/>
+          <w:u w:val="single"/>
+        </w:rPr>
+        <w:t xml:space="preserve"> </w:t>
+      </w:r>
+      <w:r>
+        <w:rPr>
+          <w:rFonts w:eastAsia="Microsoft JhengHei Light" w:cstheme="minorHAnsi"/>
+          <w:sz w:val="28"/>
+          <w:szCs w:val="28"/>
+        </w:rPr>
+        <w:t>,</w:t>
+      </w:r>
+      <w:proofErr w:type="spellStart"/>
+      <w:r>
+        <w:rPr>
+          <w:rFonts w:eastAsia="Microsoft JhengHei Light" w:cstheme="minorHAnsi"/>
+          <w:sz w:val="28"/>
+          <w:szCs w:val="28"/>
+        </w:rPr>
+        <w:t>G</w:t>
+      </w:r>
+      <w:proofErr w:type="gramEnd"/>
+      <w:r>
+        <w:rPr>
+          <w:rFonts w:eastAsia="Microsoft JhengHei Light" w:cstheme="minorHAnsi"/>
+          <w:sz w:val="28"/>
+          <w:szCs w:val="28"/>
+        </w:rPr>
+        <w:t>_</w:t>
+      </w:r>
+      <w:r>
+        <w:rPr>
+          <w:rFonts w:eastAsia="Microsoft JhengHei Light" w:cstheme="minorHAnsi"/>
+          <w:sz w:val="28"/>
+          <w:szCs w:val="28"/>
+        </w:rPr>
+        <w:t>N</w:t>
+      </w:r>
+      <w:r>
+        <w:rPr>
+          <w:rFonts w:eastAsia="Microsoft JhengHei Light" w:cstheme="minorHAnsi"/>
+          <w:sz w:val="28"/>
+          <w:szCs w:val="28"/>
+        </w:rPr>
+        <w:t>ame</w:t>
+      </w:r>
+      <w:proofErr w:type="spellEnd"/>
+      <w:r>
+        <w:rPr>
+          <w:rFonts w:eastAsia="Microsoft JhengHei Light" w:cstheme="minorHAnsi"/>
+          <w:sz w:val="28"/>
+          <w:szCs w:val="28"/>
+        </w:rPr>
+        <w:t>}</w:t>
+      </w:r>
+    </w:p>
+    <w:p>
+      <w:pPr>
+        <w:pStyle w:val="ListParagraph"/>
+        <w:rPr>
+          <w:rFonts w:eastAsia="Microsoft JhengHei Light" w:cstheme="minorHAnsi"/>
+          <w:sz w:val="28"/>
+          <w:szCs w:val="28"/>
+        </w:rPr>
+      </w:pPr>
+      <w:r>
+        <w:rPr>
+          <w:rFonts w:eastAsia="Microsoft JhengHei Light" w:cstheme="minorHAnsi"/>
+          <w:sz w:val="28"/>
+          <w:szCs w:val="28"/>
+        </w:rPr>
+        <w:tab/>
+      </w:r>
+      <w:r>
+        <w:rPr>
+          <w:rFonts w:eastAsia="Microsoft JhengHei Light" w:cstheme="minorHAnsi"/>
+          <w:sz w:val="28"/>
+          <w:szCs w:val="28"/>
+        </w:rPr>
+        <w:tab/>
+        <w:t>Buy: {</w:t>
+      </w:r>
+      <w:proofErr w:type="spellStart"/>
+      <w:r>
+        <w:rPr>
+          <w:rFonts w:eastAsia="Microsoft JhengHei Light" w:cstheme="minorHAnsi"/>
+          <w:sz w:val="28"/>
+          <w:szCs w:val="28"/>
+        </w:rPr>
+        <w:t>Txn_</w:t>
+      </w:r>
+      <w:proofErr w:type="gramStart"/>
+      <w:r>
+        <w:rPr>
+          <w:rFonts w:eastAsia="Microsoft JhengHei Light" w:cstheme="minorHAnsi"/>
+          <w:sz w:val="28"/>
+          <w:szCs w:val="28"/>
+        </w:rPr>
         <w:t>ID</w:t>
       </w:r>
-      <w:r>
-        <w:rPr>
-          <w:rFonts w:eastAsia="Microsoft JhengHei Light" w:cstheme="minorHAnsi"/>
-          <w:sz w:val="28"/>
-          <w:szCs w:val="28"/>
-        </w:rPr>
-        <w:t xml:space="preserve">, </w:t>
-      </w:r>
-      <w:proofErr w:type="spellStart"/>
-      <w:r>
-        <w:rPr>
-          <w:rFonts w:eastAsia="Microsoft JhengHei Light" w:cstheme="minorHAnsi"/>
-          <w:sz w:val="28"/>
-          <w:szCs w:val="28"/>
-        </w:rPr>
-        <w:t>C_</w:t>
-      </w:r>
-      <w:r>
-        <w:rPr>
-          <w:rFonts w:eastAsia="Microsoft JhengHei Light" w:cstheme="minorHAnsi"/>
-          <w:sz w:val="28"/>
-          <w:szCs w:val="28"/>
-        </w:rPr>
-        <w:t>N</w:t>
-      </w:r>
-      <w:r>
-        <w:rPr>
-          <w:rFonts w:eastAsia="Microsoft JhengHei Light" w:cstheme="minorHAnsi"/>
-          <w:sz w:val="28"/>
-          <w:szCs w:val="28"/>
-        </w:rPr>
-        <w:t>ame</w:t>
-      </w:r>
       <w:proofErr w:type="spellEnd"/>
       <w:r>
         <w:rPr>
@@ -827,191 +1040,16 @@
           <w:sz w:val="28"/>
           <w:szCs w:val="28"/>
         </w:rPr>
-        <w:t xml:space="preserve">, </w:t>
-      </w:r>
-      <w:proofErr w:type="spellStart"/>
-      <w:r>
-        <w:rPr>
-          <w:rFonts w:eastAsia="Microsoft JhengHei Light" w:cstheme="minorHAnsi"/>
-          <w:sz w:val="28"/>
-          <w:szCs w:val="28"/>
-        </w:rPr>
-        <w:t>C_</w:t>
-      </w:r>
-      <w:r>
-        <w:rPr>
-          <w:rFonts w:eastAsia="Microsoft JhengHei Light" w:cstheme="minorHAnsi"/>
-          <w:sz w:val="28"/>
-          <w:szCs w:val="28"/>
-        </w:rPr>
-        <w:t>A</w:t>
-      </w:r>
-      <w:r>
-        <w:rPr>
-          <w:rFonts w:eastAsia="Microsoft JhengHei Light" w:cstheme="minorHAnsi"/>
-          <w:sz w:val="28"/>
-          <w:szCs w:val="28"/>
-        </w:rPr>
-        <w:t>ddress</w:t>
-      </w:r>
-      <w:proofErr w:type="spellEnd"/>
-      <w:r>
-        <w:rPr>
-          <w:rFonts w:eastAsia="Microsoft JhengHei Light" w:cstheme="minorHAnsi"/>
-          <w:sz w:val="28"/>
-          <w:szCs w:val="28"/>
-        </w:rPr>
-        <w:t xml:space="preserve">, </w:t>
-      </w:r>
-      <w:proofErr w:type="spellStart"/>
-      <w:r>
-        <w:rPr>
-          <w:rFonts w:eastAsia="Microsoft JhengHei Light" w:cstheme="minorHAnsi"/>
-          <w:sz w:val="28"/>
-          <w:szCs w:val="28"/>
-        </w:rPr>
-        <w:t>Total_spent</w:t>
-      </w:r>
-      <w:proofErr w:type="spellEnd"/>
-      <w:r>
-        <w:rPr>
-          <w:rFonts w:eastAsia="Microsoft JhengHei Light" w:cstheme="minorHAnsi"/>
-          <w:sz w:val="28"/>
-          <w:szCs w:val="28"/>
-        </w:rPr>
-        <w:t>}</w:t>
-      </w:r>
-    </w:p>
-    <w:p>
-      <w:pPr>
-        <w:pStyle w:val="ListParagraph"/>
-        <w:rPr>
-          <w:rFonts w:eastAsia="Microsoft JhengHei Light" w:cstheme="minorHAnsi"/>
-          <w:sz w:val="28"/>
-          <w:szCs w:val="28"/>
-        </w:rPr>
-      </w:pPr>
-      <w:r>
-        <w:rPr>
-          <w:rFonts w:eastAsia="Microsoft JhengHei Light" w:cstheme="minorHAnsi"/>
-          <w:sz w:val="28"/>
-          <w:szCs w:val="28"/>
-        </w:rPr>
-        <w:tab/>
-      </w:r>
-      <w:r>
-        <w:rPr>
-          <w:rFonts w:eastAsia="Microsoft JhengHei Light" w:cstheme="minorHAnsi"/>
-          <w:sz w:val="28"/>
-          <w:szCs w:val="28"/>
-        </w:rPr>
-        <w:tab/>
-        <w:t>Group:  {</w:t>
-      </w:r>
-      <w:r>
-        <w:rPr>
-          <w:rFonts w:eastAsia="Microsoft JhengHei Light" w:cstheme="minorHAnsi"/>
-          <w:sz w:val="28"/>
-          <w:szCs w:val="28"/>
-          <w:u w:val="single"/>
-        </w:rPr>
-        <w:t>GID</w:t>
-      </w:r>
-      <w:r>
-        <w:rPr>
-          <w:rFonts w:eastAsia="Microsoft JhengHei Light" w:cstheme="minorHAnsi"/>
-          <w:sz w:val="28"/>
-          <w:szCs w:val="28"/>
-          <w:u w:val="single"/>
-        </w:rPr>
-        <w:t xml:space="preserve"> </w:t>
-      </w:r>
-      <w:r>
-        <w:rPr>
-          <w:rFonts w:eastAsia="Microsoft JhengHei Light" w:cstheme="minorHAnsi"/>
-          <w:sz w:val="28"/>
-          <w:szCs w:val="28"/>
-        </w:rPr>
-        <w:t>,</w:t>
-      </w:r>
-      <w:proofErr w:type="spellStart"/>
-      <w:r>
-        <w:rPr>
-          <w:rFonts w:eastAsia="Microsoft JhengHei Light" w:cstheme="minorHAnsi"/>
-          <w:sz w:val="28"/>
-          <w:szCs w:val="28"/>
-        </w:rPr>
-        <w:t>G_</w:t>
-      </w:r>
-      <w:r>
-        <w:rPr>
-          <w:rFonts w:eastAsia="Microsoft JhengHei Light" w:cstheme="minorHAnsi"/>
-          <w:sz w:val="28"/>
-          <w:szCs w:val="28"/>
-        </w:rPr>
-        <w:t>N</w:t>
-      </w:r>
-      <w:r>
-        <w:rPr>
-          <w:rFonts w:eastAsia="Microsoft JhengHei Light" w:cstheme="minorHAnsi"/>
-          <w:sz w:val="28"/>
-          <w:szCs w:val="28"/>
-        </w:rPr>
-        <w:t>ame</w:t>
-      </w:r>
-      <w:proofErr w:type="spellEnd"/>
-      <w:r>
-        <w:rPr>
-          <w:rFonts w:eastAsia="Microsoft JhengHei Light" w:cstheme="minorHAnsi"/>
-          <w:sz w:val="28"/>
-          <w:szCs w:val="28"/>
-        </w:rPr>
-        <w:t>}</w:t>
-      </w:r>
-    </w:p>
-    <w:p>
-      <w:pPr>
-        <w:pStyle w:val="ListParagraph"/>
-        <w:rPr>
-          <w:rFonts w:eastAsia="Microsoft JhengHei Light" w:cstheme="minorHAnsi"/>
-          <w:sz w:val="28"/>
-          <w:szCs w:val="28"/>
-        </w:rPr>
-      </w:pPr>
-      <w:r>
-        <w:rPr>
-          <w:rFonts w:eastAsia="Microsoft JhengHei Light" w:cstheme="minorHAnsi"/>
-          <w:sz w:val="28"/>
-          <w:szCs w:val="28"/>
-        </w:rPr>
-        <w:tab/>
-      </w:r>
-      <w:r>
-        <w:rPr>
-          <w:rFonts w:eastAsia="Microsoft JhengHei Light" w:cstheme="minorHAnsi"/>
-          <w:sz w:val="28"/>
-          <w:szCs w:val="28"/>
-        </w:rPr>
-        <w:tab/>
-        <w:t>Buy: {</w:t>
-      </w:r>
-      <w:proofErr w:type="spellStart"/>
-      <w:r>
-        <w:rPr>
-          <w:rFonts w:eastAsia="Microsoft JhengHei Light" w:cstheme="minorHAnsi"/>
-          <w:sz w:val="28"/>
-          <w:szCs w:val="28"/>
-        </w:rPr>
-        <w:t>Txn_ID</w:t>
-      </w:r>
-      <w:proofErr w:type="spellEnd"/>
-      <w:r>
-        <w:rPr>
-          <w:rFonts w:eastAsia="Microsoft JhengHei Light" w:cstheme="minorHAnsi"/>
-          <w:sz w:val="28"/>
-          <w:szCs w:val="28"/>
-        </w:rPr>
-        <w:t xml:space="preserve"> , Date}</w:t>
+        <w:t xml:space="preserve"> ,</w:t>
+      </w:r>
+      <w:proofErr w:type="gramEnd"/>
+      <w:r>
+        <w:rPr>
+          <w:rFonts w:eastAsia="Microsoft JhengHei Light" w:cstheme="minorHAnsi"/>
+          <w:sz w:val="28"/>
+          <w:szCs w:val="28"/>
+        </w:rPr>
+        <w:t xml:space="preserve"> Date}</w:t>
       </w:r>
     </w:p>
     <w:p>
@@ -1065,6 +1103,7 @@
           <w:u w:val="single"/>
         </w:rPr>
       </w:pPr>
+      <w:proofErr w:type="gramStart"/>
       <w:r>
         <w:rPr>
           <w:rFonts w:eastAsia="Microsoft JhengHei Light" w:cstheme="minorHAnsi"/>
@@ -1087,6 +1126,7 @@
         </w:rPr>
         <w:t>Relationships</w:t>
       </w:r>
+      <w:proofErr w:type="gramEnd"/>
     </w:p>
     <w:p>
       <w:pPr>
@@ -1133,7 +1173,16 @@
           <w:sz w:val="28"/>
           <w:szCs w:val="28"/>
         </w:rPr>
-        <w:t>-Artworks (1:</w:t>
+        <w:t>-Artworks (1</w:t>
+      </w:r>
+      <w:proofErr w:type="gramStart"/>
+      <w:r>
+        <w:rPr>
+          <w:rFonts w:eastAsia="Microsoft JhengHei Light" w:cstheme="minorHAnsi"/>
+          <w:sz w:val="28"/>
+          <w:szCs w:val="28"/>
+        </w:rPr>
+        <w:t>:</w:t>
       </w:r>
       <w:r>
         <w:rPr>
@@ -1143,6 +1192,7 @@
         </w:rPr>
         <w:t>N</w:t>
       </w:r>
+      <w:proofErr w:type="gramEnd"/>
       <w:r>
         <w:rPr>
           <w:rFonts w:eastAsia="Microsoft JhengHei Light" w:cstheme="minorHAnsi"/>
@@ -1194,6 +1244,7 @@
         </w:rPr>
         <w:t>N</w:t>
       </w:r>
+      <w:proofErr w:type="gramStart"/>
       <w:r>
         <w:rPr>
           <w:rFonts w:eastAsia="Microsoft JhengHei Light" w:cstheme="minorHAnsi"/>
@@ -1210,6 +1261,7 @@
         </w:rPr>
         <w:t>M</w:t>
       </w:r>
+      <w:proofErr w:type="gramEnd"/>
       <w:r>
         <w:rPr>
           <w:rFonts w:eastAsia="Microsoft JhengHei Light" w:cstheme="minorHAnsi"/>
@@ -1235,7 +1287,16 @@
           <w:szCs w:val="28"/>
         </w:rPr>
         <w:tab/>
-        <w:t>c. Customer-Artworks (1:</w:t>
+        <w:t>c. Customer-Artworks (1</w:t>
+      </w:r>
+      <w:proofErr w:type="gramStart"/>
+      <w:r>
+        <w:rPr>
+          <w:rFonts w:eastAsia="Microsoft JhengHei Light" w:cstheme="minorHAnsi"/>
+          <w:sz w:val="28"/>
+          <w:szCs w:val="28"/>
+        </w:rPr>
+        <w:t>:</w:t>
       </w:r>
       <w:r>
         <w:rPr>
@@ -1245,6 +1306,7 @@
         </w:rPr>
         <w:t>N</w:t>
       </w:r>
+      <w:proofErr w:type="gramEnd"/>
       <w:r>
         <w:rPr>
           <w:rFonts w:eastAsia="Microsoft JhengHei Light" w:cstheme="minorHAnsi"/>
@@ -1280,6 +1342,7 @@
         </w:rPr>
         <w:t>N</w:t>
       </w:r>
+      <w:proofErr w:type="gramStart"/>
       <w:r>
         <w:rPr>
           <w:rFonts w:eastAsia="Microsoft JhengHei Light" w:cstheme="minorHAnsi"/>
@@ -1296,6 +1359,7 @@
         </w:rPr>
         <w:t>M</w:t>
       </w:r>
+      <w:proofErr w:type="gramEnd"/>
       <w:r>
         <w:rPr>
           <w:rFonts w:eastAsia="Microsoft JhengHei Light" w:cstheme="minorHAnsi"/>
@@ -1347,6 +1411,7 @@
         </w:rPr>
         <w:t>M</w:t>
       </w:r>
+      <w:proofErr w:type="gramStart"/>
       <w:r>
         <w:rPr>
           <w:rFonts w:eastAsia="Microsoft JhengHei Light" w:cstheme="minorHAnsi"/>
@@ -1363,6 +1428,7 @@
         </w:rPr>
         <w:t>N</w:t>
       </w:r>
+      <w:proofErr w:type="gramEnd"/>
       <w:r>
         <w:rPr>
           <w:rFonts w:eastAsia="Microsoft JhengHei Light" w:cstheme="minorHAnsi"/>
@@ -1491,6 +1557,7 @@
       <w:r>
         <w:rPr>
           <w:noProof/>
+          <w:lang w:val="en-IN" w:eastAsia="en-IN"/>
         </w:rPr>
         <mc:AlternateContent>
           <mc:Choice Requires="wps">
@@ -1547,7 +1614,7 @@
               </wp:anchor>
             </w:drawing>
           </mc:Choice>
-          <mc:Fallback>
+          <mc:Fallback xmlns:cx2="http://schemas.microsoft.com/office/drawing/2015/10/21/chartex" xmlns:cx3="http://schemas.microsoft.com/office/drawing/2016/5/9/chartex" xmlns:cx4="http://schemas.microsoft.com/office/drawing/2016/5/10/chartex" xmlns:cx5="http://schemas.microsoft.com/office/drawing/2016/5/11/chartex" xmlns:cx6="http://schemas.microsoft.com/office/drawing/2016/5/12/chartex" xmlns:cx7="http://schemas.microsoft.com/office/drawing/2016/5/13/chartex" xmlns:cx8="http://schemas.microsoft.com/office/drawing/2016/5/14/chartex" xmlns:aink="http://schemas.microsoft.com/office/drawing/2016/ink" xmlns:am3d="http://schemas.microsoft.com/office/drawing/2017/model3d" xmlns:w16cex="http://schemas.microsoft.com/office/word/2018/wordml/cex" xmlns:w16cid="http://schemas.microsoft.com/office/word/2016/wordml/cid" xmlns:w16="http://schemas.microsoft.com/office/word/2018/wordml">
             <w:pict>
               <v:shapetype w14:anchorId="68F69AB9" id="_x0000_t32" coordsize="21600,21600" o:spt="32" o:oned="t" path="m,l21600,21600e" filled="f">
                 <v:path arrowok="t" fillok="f" o:connecttype="none"/>
@@ -1579,6 +1646,7 @@
       <w:r>
         <w:rPr>
           <w:noProof/>
+          <w:lang w:val="en-IN" w:eastAsia="en-IN"/>
         </w:rPr>
         <mc:AlternateContent>
           <mc:Choice Requires="wps">
@@ -1635,7 +1703,7 @@
               </wp:anchor>
             </w:drawing>
           </mc:Choice>
-          <mc:Fallback>
+          <mc:Fallback xmlns:cx2="http://schemas.microsoft.com/office/drawing/2015/10/21/chartex" xmlns:cx3="http://schemas.microsoft.com/office/drawing/2016/5/9/chartex" xmlns:cx4="http://schemas.microsoft.com/office/drawing/2016/5/10/chartex" xmlns:cx5="http://schemas.microsoft.com/office/drawing/2016/5/11/chartex" xmlns:cx6="http://schemas.microsoft.com/office/drawing/2016/5/12/chartex" xmlns:cx7="http://schemas.microsoft.com/office/drawing/2016/5/13/chartex" xmlns:cx8="http://schemas.microsoft.com/office/drawing/2016/5/14/chartex" xmlns:aink="http://schemas.microsoft.com/office/drawing/2016/ink" xmlns:am3d="http://schemas.microsoft.com/office/drawing/2017/model3d" xmlns:w16cex="http://schemas.microsoft.com/office/word/2018/wordml/cex" xmlns:w16cid="http://schemas.microsoft.com/office/word/2016/wordml/cid" xmlns:w16="http://schemas.microsoft.com/office/word/2018/wordml">
             <w:pict>
               <v:shape w14:anchorId="573D5A62" id="Straight Arrow Connector 42" o:spid="_x0000_s1026" type="#_x0000_t32" style="position:absolute;margin-left:17.65pt;margin-top:7.65pt;width:36.95pt;height:.6pt;flip:y;z-index:251660288;visibility:visible;mso-wrap-style:square;mso-width-percent:0;mso-height-percent:0;mso-wrap-distance-left:9pt;mso-wrap-distance-top:0;mso-wrap-distance-right:9pt;mso-wrap-distance-bottom:0;mso-position-horizontal:absolute;mso-position-horizontal-relative:text;mso-position-vertical:absolute;mso-position-vertical-relative:text;mso-width-percent:0;mso-height-percent:0;mso-width-relative:page;mso-height-relative:page" o:gfxdata="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"/>
             </w:pict>
@@ -1645,6 +1713,7 @@
       <w:r>
         <w:rPr>
           <w:noProof/>
+          <w:lang w:val="en-IN" w:eastAsia="en-IN"/>
         </w:rPr>
         <mc:AlternateContent>
           <mc:Choice Requires="wps">
@@ -1710,7 +1779,7 @@
               </wp:anchor>
             </w:drawing>
           </mc:Choice>
-          <mc:Fallback>
+          <mc:Fallback xmlns:cx2="http://schemas.microsoft.com/office/drawing/2015/10/21/chartex" xmlns:cx3="http://schemas.microsoft.com/office/drawing/2016/5/9/chartex" xmlns:cx4="http://schemas.microsoft.com/office/drawing/2016/5/10/chartex" xmlns:cx5="http://schemas.microsoft.com/office/drawing/2016/5/11/chartex" xmlns:cx6="http://schemas.microsoft.com/office/drawing/2016/5/12/chartex" xmlns:cx7="http://schemas.microsoft.com/office/drawing/2016/5/13/chartex" xmlns:cx8="http://schemas.microsoft.com/office/drawing/2016/5/14/chartex" xmlns:aink="http://schemas.microsoft.com/office/drawing/2016/ink" xmlns:am3d="http://schemas.microsoft.com/office/drawing/2017/model3d" xmlns:w16cex="http://schemas.microsoft.com/office/word/2018/wordml/cex" xmlns:w16cid="http://schemas.microsoft.com/office/word/2016/wordml/cid" xmlns:w16="http://schemas.microsoft.com/office/word/2018/wordml">
             <w:pict>
               <v:shape w14:anchorId="3A009745" id="Straight Arrow Connector 35" o:spid="_x0000_s1026" type="#_x0000_t32" style="position:absolute;margin-left:84pt;margin-top:14.1pt;width:.9pt;height:192.75pt;z-index:251661312;visibility:visible;mso-wrap-style:square;mso-width-percent:0;mso-height-percent:0;mso-wrap-distance-left:9pt;mso-wrap-distance-top:0;mso-wrap-distance-right:9pt;mso-wrap-distance-bottom:0;mso-position-horizontal:absolute;mso-position-horizontal-relative:text;mso-position-vertical:absolute;mso-position-vertical-relative:text;mso-width-percent:0;mso-height-percent:0;mso-width-relative:page;mso-height-relative:page" o:gfxdata="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" strokecolor="black [3200]" strokeweight=".5pt">
                 <v:stroke joinstyle="miter"/>
@@ -1758,6 +1827,7 @@
       <w:r>
         <w:rPr>
           <w:noProof/>
+          <w:lang w:val="en-IN" w:eastAsia="en-IN"/>
         </w:rPr>
         <mc:AlternateContent>
           <mc:Choice Requires="wps">
@@ -1814,7 +1884,7 @@
               </wp:anchor>
             </w:drawing>
           </mc:Choice>
-          <mc:Fallback>
+          <mc:Fallback xmlns:cx2="http://schemas.microsoft.com/office/drawing/2015/10/21/chartex" xmlns:cx3="http://schemas.microsoft.com/office/drawing/2016/5/9/chartex" xmlns:cx4="http://schemas.microsoft.com/office/drawing/2016/5/10/chartex" xmlns:cx5="http://schemas.microsoft.com/office/drawing/2016/5/11/chartex" xmlns:cx6="http://schemas.microsoft.com/office/drawing/2016/5/12/chartex" xmlns:cx7="http://schemas.microsoft.com/office/drawing/2016/5/13/chartex" xmlns:cx8="http://schemas.microsoft.com/office/drawing/2016/5/14/chartex" xmlns:aink="http://schemas.microsoft.com/office/drawing/2016/ink" xmlns:am3d="http://schemas.microsoft.com/office/drawing/2017/model3d" xmlns:w16cex="http://schemas.microsoft.com/office/word/2018/wordml/cex" xmlns:w16cid="http://schemas.microsoft.com/office/word/2016/wordml/cid" xmlns:w16="http://schemas.microsoft.com/office/word/2018/wordml">
             <w:pict>
               <v:shape w14:anchorId="500756CB" id="Straight Arrow Connector 34" o:spid="_x0000_s1026" type="#_x0000_t32" style="position:absolute;margin-left:82.6pt;margin-top:6.8pt;width:23.85pt;height:0;z-index:251662336;visibility:visible;mso-wrap-style:square;mso-width-percent:0;mso-height-percent:0;mso-wrap-distance-left:9pt;mso-wrap-distance-top:-3e-5mm;mso-wrap-distance-right:9pt;mso-wrap-distance-bottom:-3e-5mm;mso-position-horizontal:absolute;mso-position-horizontal-relative:text;mso-position-vertical:absolute;mso-position-vertical-relative:text;mso-width-percent:0;mso-height-percent:0;mso-width-relative:page;mso-height-relative:page" o:gfxdata="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"/>
             </w:pict>
@@ -1891,6 +1961,7 @@
       <w:r>
         <w:rPr>
           <w:noProof/>
+          <w:lang w:val="en-IN" w:eastAsia="en-IN"/>
         </w:rPr>
         <mc:AlternateContent>
           <mc:Choice Requires="wps">
@@ -1947,7 +2018,7 @@
               </wp:anchor>
             </w:drawing>
           </mc:Choice>
-          <mc:Fallback>
+          <mc:Fallback xmlns:cx2="http://schemas.microsoft.com/office/drawing/2015/10/21/chartex" xmlns:cx3="http://schemas.microsoft.com/office/drawing/2016/5/9/chartex" xmlns:cx4="http://schemas.microsoft.com/office/drawing/2016/5/10/chartex" xmlns:cx5="http://schemas.microsoft.com/office/drawing/2016/5/11/chartex" xmlns:cx6="http://schemas.microsoft.com/office/drawing/2016/5/12/chartex" xmlns:cx7="http://schemas.microsoft.com/office/drawing/2016/5/13/chartex" xmlns:cx8="http://schemas.microsoft.com/office/drawing/2016/5/14/chartex" xmlns:aink="http://schemas.microsoft.com/office/drawing/2016/ink" xmlns:am3d="http://schemas.microsoft.com/office/drawing/2017/model3d" xmlns:w16cex="http://schemas.microsoft.com/office/word/2018/wordml/cex" xmlns:w16cid="http://schemas.microsoft.com/office/word/2016/wordml/cid" xmlns:w16="http://schemas.microsoft.com/office/word/2018/wordml">
             <w:pict>
               <v:shape w14:anchorId="5F24E047" id="Straight Arrow Connector 32" o:spid="_x0000_s1026" type="#_x0000_t32" style="position:absolute;margin-left:82.75pt;margin-top:8.05pt;width:23.85pt;height:0;z-index:251665408;visibility:visible;mso-wrap-style:square;mso-width-percent:0;mso-height-percent:0;mso-wrap-distance-left:9pt;mso-wrap-distance-top:-3e-5mm;mso-wrap-distance-right:9pt;mso-wrap-distance-bottom:-3e-5mm;mso-position-horizontal:absolute;mso-position-horizontal-relative:text;mso-position-vertical:absolute;mso-position-vertical-relative:text;mso-width-percent:0;mso-height-percent:0;mso-width-relative:page;mso-height-relative:page" o:gfxdata="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"/>
             </w:pict>
@@ -2027,6 +2098,7 @@
       <w:r>
         <w:rPr>
           <w:noProof/>
+          <w:lang w:val="en-IN" w:eastAsia="en-IN"/>
         </w:rPr>
         <mc:AlternateContent>
           <mc:Choice Requires="wps">
@@ -2083,7 +2155,7 @@
               </wp:anchor>
             </w:drawing>
           </mc:Choice>
-          <mc:Fallback>
+          <mc:Fallback xmlns:cx2="http://schemas.microsoft.com/office/drawing/2015/10/21/chartex" xmlns:cx3="http://schemas.microsoft.com/office/drawing/2016/5/9/chartex" xmlns:cx4="http://schemas.microsoft.com/office/drawing/2016/5/10/chartex" xmlns:cx5="http://schemas.microsoft.com/office/drawing/2016/5/11/chartex" xmlns:cx6="http://schemas.microsoft.com/office/drawing/2016/5/12/chartex" xmlns:cx7="http://schemas.microsoft.com/office/drawing/2016/5/13/chartex" xmlns:cx8="http://schemas.microsoft.com/office/drawing/2016/5/14/chartex" xmlns:aink="http://schemas.microsoft.com/office/drawing/2016/ink" xmlns:am3d="http://schemas.microsoft.com/office/drawing/2017/model3d" xmlns:w16cex="http://schemas.microsoft.com/office/word/2018/wordml/cex" xmlns:w16cid="http://schemas.microsoft.com/office/word/2016/wordml/cid" xmlns:w16="http://schemas.microsoft.com/office/word/2018/wordml">
             <w:pict>
               <v:shape w14:anchorId="0948E536" id="Straight Arrow Connector 30" o:spid="_x0000_s1026" type="#_x0000_t32" style="position:absolute;margin-left:83.45pt;margin-top:8.15pt;width:23.85pt;height:0;z-index:251666432;visibility:visible;mso-wrap-style:square;mso-width-percent:0;mso-height-percent:0;mso-wrap-distance-left:9pt;mso-wrap-distance-top:-3e-5mm;mso-wrap-distance-right:9pt;mso-wrap-distance-bottom:-3e-5mm;mso-position-horizontal:absolute;mso-position-horizontal-relative:text;mso-position-vertical:absolute;mso-position-vertical-relative:text;mso-width-percent:0;mso-height-percent:0;mso-width-relative:page;mso-height-relative:page" o:gfxdata="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"/>
             </w:pict>
@@ -2160,6 +2232,7 @@
       <w:r>
         <w:rPr>
           <w:noProof/>
+          <w:lang w:val="en-IN" w:eastAsia="en-IN"/>
         </w:rPr>
         <mc:AlternateContent>
           <mc:Choice Requires="wps">
@@ -2216,7 +2289,7 @@
               </wp:anchor>
             </w:drawing>
           </mc:Choice>
-          <mc:Fallback>
+          <mc:Fallback xmlns:cx2="http://schemas.microsoft.com/office/drawing/2015/10/21/chartex" xmlns:cx3="http://schemas.microsoft.com/office/drawing/2016/5/9/chartex" xmlns:cx4="http://schemas.microsoft.com/office/drawing/2016/5/10/chartex" xmlns:cx5="http://schemas.microsoft.com/office/drawing/2016/5/11/chartex" xmlns:cx6="http://schemas.microsoft.com/office/drawing/2016/5/12/chartex" xmlns:cx7="http://schemas.microsoft.com/office/drawing/2016/5/13/chartex" xmlns:cx8="http://schemas.microsoft.com/office/drawing/2016/5/14/chartex" xmlns:aink="http://schemas.microsoft.com/office/drawing/2016/ink" xmlns:am3d="http://schemas.microsoft.com/office/drawing/2017/model3d" xmlns:w16cex="http://schemas.microsoft.com/office/word/2018/wordml/cex" xmlns:w16cid="http://schemas.microsoft.com/office/word/2016/wordml/cid" xmlns:w16="http://schemas.microsoft.com/office/word/2018/wordml">
             <w:pict>
               <v:shape w14:anchorId="368D332D" id="Straight Arrow Connector 29" o:spid="_x0000_s1026" type="#_x0000_t32" style="position:absolute;margin-left:85.15pt;margin-top:8.3pt;width:23.85pt;height:0;z-index:251679744;visibility:visible;mso-wrap-style:square;mso-width-percent:0;mso-height-percent:0;mso-wrap-distance-left:9pt;mso-wrap-distance-top:-3e-5mm;mso-wrap-distance-right:9pt;mso-wrap-distance-bottom:-3e-5mm;mso-position-horizontal:absolute;mso-position-horizontal-relative:text;mso-position-vertical:absolute;mso-position-vertical-relative:text;mso-width-percent:0;mso-height-percent:0;mso-width-relative:page;mso-height-relative:page" o:gfxdata="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"/>
             </w:pict>
@@ -2287,6 +2360,7 @@
       <w:r>
         <w:rPr>
           <w:noProof/>
+          <w:lang w:val="en-IN" w:eastAsia="en-IN"/>
         </w:rPr>
         <mc:AlternateContent>
           <mc:Choice Requires="wps">
@@ -2343,7 +2417,7 @@
               </wp:anchor>
             </w:drawing>
           </mc:Choice>
-          <mc:Fallback>
+          <mc:Fallback xmlns:cx2="http://schemas.microsoft.com/office/drawing/2015/10/21/chartex" xmlns:cx3="http://schemas.microsoft.com/office/drawing/2016/5/9/chartex" xmlns:cx4="http://schemas.microsoft.com/office/drawing/2016/5/10/chartex" xmlns:cx5="http://schemas.microsoft.com/office/drawing/2016/5/11/chartex" xmlns:cx6="http://schemas.microsoft.com/office/drawing/2016/5/12/chartex" xmlns:cx7="http://schemas.microsoft.com/office/drawing/2016/5/13/chartex" xmlns:cx8="http://schemas.microsoft.com/office/drawing/2016/5/14/chartex" xmlns:aink="http://schemas.microsoft.com/office/drawing/2016/ink" xmlns:am3d="http://schemas.microsoft.com/office/drawing/2017/model3d" xmlns:w16cex="http://schemas.microsoft.com/office/word/2018/wordml/cex" xmlns:w16cid="http://schemas.microsoft.com/office/word/2016/wordml/cid" xmlns:w16="http://schemas.microsoft.com/office/word/2018/wordml">
             <w:pict>
               <v:shape w14:anchorId="7587BE11" id="Straight Arrow Connector 28" o:spid="_x0000_s1026" type="#_x0000_t32" style="position:absolute;margin-left:86pt;margin-top:10.8pt;width:23.85pt;height:0;z-index:251686912;visibility:visible;mso-wrap-style:square;mso-width-percent:0;mso-height-percent:0;mso-wrap-distance-left:9pt;mso-wrap-distance-top:-3e-5mm;mso-wrap-distance-right:9pt;mso-wrap-distance-bottom:-3e-5mm;mso-position-horizontal:absolute;mso-position-horizontal-relative:text;mso-position-vertical:absolute;mso-position-vertical-relative:text;mso-width-percent:0;mso-height-percent:0;mso-width-relative:page;mso-height-relative:page" o:gfxdata="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"/>
             </w:pict>
@@ -2390,6 +2464,7 @@
       <w:r>
         <w:rPr>
           <w:noProof/>
+          <w:lang w:val="en-IN" w:eastAsia="en-IN"/>
         </w:rPr>
         <mc:AlternateContent>
           <mc:Choice Requires="wps">
@@ -2446,7 +2521,7 @@
               </wp:anchor>
             </w:drawing>
           </mc:Choice>
-          <mc:Fallback>
+          <mc:Fallback xmlns:cx2="http://schemas.microsoft.com/office/drawing/2015/10/21/chartex" xmlns:cx3="http://schemas.microsoft.com/office/drawing/2016/5/9/chartex" xmlns:cx4="http://schemas.microsoft.com/office/drawing/2016/5/10/chartex" xmlns:cx5="http://schemas.microsoft.com/office/drawing/2016/5/11/chartex" xmlns:cx6="http://schemas.microsoft.com/office/drawing/2016/5/12/chartex" xmlns:cx7="http://schemas.microsoft.com/office/drawing/2016/5/13/chartex" xmlns:cx8="http://schemas.microsoft.com/office/drawing/2016/5/14/chartex" xmlns:aink="http://schemas.microsoft.com/office/drawing/2016/ink" xmlns:am3d="http://schemas.microsoft.com/office/drawing/2017/model3d" xmlns:w16cex="http://schemas.microsoft.com/office/word/2018/wordml/cex" xmlns:w16cid="http://schemas.microsoft.com/office/word/2016/wordml/cid" xmlns:w16="http://schemas.microsoft.com/office/word/2018/wordml">
             <w:pict>
               <v:shape w14:anchorId="3835992D" id="Straight Arrow Connector 27" o:spid="_x0000_s1026" type="#_x0000_t32" style="position:absolute;margin-left:83.75pt;margin-top:9.7pt;width:23.85pt;height:0;z-index:251684864;visibility:visible;mso-wrap-style:square;mso-width-percent:0;mso-height-percent:0;mso-wrap-distance-left:9pt;mso-wrap-distance-top:-3e-5mm;mso-wrap-distance-right:9pt;mso-wrap-distance-bottom:-3e-5mm;mso-position-horizontal:absolute;mso-position-horizontal-relative:text;mso-position-vertical:absolute;mso-position-vertical-relative:text;mso-width-percent:0;mso-height-percent:0;mso-width-relative:page;mso-height-relative:page" o:gfxdata="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"/>
             </w:pict>
@@ -2495,6 +2570,7 @@
       <w:r>
         <w:rPr>
           <w:noProof/>
+          <w:lang w:val="en-IN" w:eastAsia="en-IN"/>
         </w:rPr>
         <mc:AlternateContent>
           <mc:Choice Requires="wps">
@@ -2551,7 +2627,7 @@
               </wp:anchor>
             </w:drawing>
           </mc:Choice>
-          <mc:Fallback>
+          <mc:Fallback xmlns:cx2="http://schemas.microsoft.com/office/drawing/2015/10/21/chartex" xmlns:cx3="http://schemas.microsoft.com/office/drawing/2016/5/9/chartex" xmlns:cx4="http://schemas.microsoft.com/office/drawing/2016/5/10/chartex" xmlns:cx5="http://schemas.microsoft.com/office/drawing/2016/5/11/chartex" xmlns:cx6="http://schemas.microsoft.com/office/drawing/2016/5/12/chartex" xmlns:cx7="http://schemas.microsoft.com/office/drawing/2016/5/13/chartex" xmlns:cx8="http://schemas.microsoft.com/office/drawing/2016/5/14/chartex" xmlns:aink="http://schemas.microsoft.com/office/drawing/2016/ink" xmlns:am3d="http://schemas.microsoft.com/office/drawing/2017/model3d" xmlns:w16cex="http://schemas.microsoft.com/office/word/2018/wordml/cex" xmlns:w16cid="http://schemas.microsoft.com/office/word/2016/wordml/cid" xmlns:w16="http://schemas.microsoft.com/office/word/2018/wordml">
             <w:pict>
               <v:shape w14:anchorId="3C72A38D" id="Straight Arrow Connector 26" o:spid="_x0000_s1026" type="#_x0000_t32" style="position:absolute;margin-left:83.75pt;margin-top:9.25pt;width:23.85pt;height:0;z-index:251685888;visibility:visible;mso-wrap-style:square;mso-width-percent:0;mso-height-percent:0;mso-wrap-distance-left:9pt;mso-wrap-distance-top:-3e-5mm;mso-wrap-distance-right:9pt;mso-wrap-distance-bottom:-3e-5mm;mso-position-horizontal:absolute;mso-position-horizontal-relative:text;mso-position-vertical:absolute;mso-position-vertical-relative:text;mso-width-percent:0;mso-height-percent:0;mso-width-relative:page;mso-height-relative:page" o:gfxdata="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"/>
             </w:pict>
@@ -2573,7 +2649,25 @@
           <w:sz w:val="28"/>
           <w:szCs w:val="28"/>
         </w:rPr>
-        <w:t>Transaction id : &lt;</w:t>
+        <w:t xml:space="preserve">Transaction </w:t>
+      </w:r>
+      <w:proofErr w:type="gramStart"/>
+      <w:r>
+        <w:rPr>
+          <w:rFonts w:cstheme="minorHAnsi"/>
+          <w:sz w:val="28"/>
+          <w:szCs w:val="28"/>
+        </w:rPr>
+        <w:t>id :</w:t>
+      </w:r>
+      <w:proofErr w:type="gramEnd"/>
+      <w:r>
+        <w:rPr>
+          <w:rFonts w:cstheme="minorHAnsi"/>
+          <w:sz w:val="28"/>
+          <w:szCs w:val="28"/>
+        </w:rPr>
+        <w:t xml:space="preserve"> &lt;</w:t>
       </w:r>
       <w:proofErr w:type="spellStart"/>
       <w:r>
@@ -2667,6 +2761,7 @@
       <w:r>
         <w:rPr>
           <w:noProof/>
+          <w:lang w:val="en-IN" w:eastAsia="en-IN"/>
         </w:rPr>
         <mc:AlternateContent>
           <mc:Choice Requires="wps">
@@ -2723,7 +2818,7 @@
               </wp:anchor>
             </w:drawing>
           </mc:Choice>
-          <mc:Fallback>
+          <mc:Fallback xmlns:cx2="http://schemas.microsoft.com/office/drawing/2015/10/21/chartex" xmlns:cx3="http://schemas.microsoft.com/office/drawing/2016/5/9/chartex" xmlns:cx4="http://schemas.microsoft.com/office/drawing/2016/5/10/chartex" xmlns:cx5="http://schemas.microsoft.com/office/drawing/2016/5/11/chartex" xmlns:cx6="http://schemas.microsoft.com/office/drawing/2016/5/12/chartex" xmlns:cx7="http://schemas.microsoft.com/office/drawing/2016/5/13/chartex" xmlns:cx8="http://schemas.microsoft.com/office/drawing/2016/5/14/chartex" xmlns:aink="http://schemas.microsoft.com/office/drawing/2016/ink" xmlns:am3d="http://schemas.microsoft.com/office/drawing/2017/model3d" xmlns:w16cex="http://schemas.microsoft.com/office/word/2018/wordml/cex" xmlns:w16cid="http://schemas.microsoft.com/office/word/2016/wordml/cid" xmlns:w16="http://schemas.microsoft.com/office/word/2018/wordml">
             <w:pict>
               <v:shape w14:anchorId="743ABE75" id="Straight Arrow Connector 25" o:spid="_x0000_s1026" type="#_x0000_t32" style="position:absolute;margin-left:18.05pt;margin-top:16.8pt;width:.05pt;height:31.9pt;z-index:251663360;visibility:visible;mso-wrap-style:square;mso-width-percent:0;mso-height-percent:0;mso-wrap-distance-left:9pt;mso-wrap-distance-top:0;mso-wrap-distance-right:9pt;mso-wrap-distance-bottom:0;mso-position-horizontal:absolute;mso-position-horizontal-relative:text;mso-position-vertical:absolute;mso-position-vertical-relative:text;mso-width-percent:0;mso-height-percent:0;mso-width-relative:page;mso-height-relative:page" o:gfxdata="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"/>
             </w:pict>
@@ -2751,6 +2846,7 @@
       <w:r>
         <w:rPr>
           <w:noProof/>
+          <w:lang w:val="en-IN" w:eastAsia="en-IN"/>
         </w:rPr>
         <mc:AlternateContent>
           <mc:Choice Requires="wps">
@@ -2807,7 +2903,7 @@
               </wp:anchor>
             </w:drawing>
           </mc:Choice>
-          <mc:Fallback>
+          <mc:Fallback xmlns:cx2="http://schemas.microsoft.com/office/drawing/2015/10/21/chartex" xmlns:cx3="http://schemas.microsoft.com/office/drawing/2016/5/9/chartex" xmlns:cx4="http://schemas.microsoft.com/office/drawing/2016/5/10/chartex" xmlns:cx5="http://schemas.microsoft.com/office/drawing/2016/5/11/chartex" xmlns:cx6="http://schemas.microsoft.com/office/drawing/2016/5/12/chartex" xmlns:cx7="http://schemas.microsoft.com/office/drawing/2016/5/13/chartex" xmlns:cx8="http://schemas.microsoft.com/office/drawing/2016/5/14/chartex" xmlns:aink="http://schemas.microsoft.com/office/drawing/2016/ink" xmlns:am3d="http://schemas.microsoft.com/office/drawing/2017/model3d" xmlns:w16cex="http://schemas.microsoft.com/office/word/2018/wordml/cex" xmlns:w16cid="http://schemas.microsoft.com/office/word/2016/wordml/cid" xmlns:w16="http://schemas.microsoft.com/office/word/2018/wordml">
             <w:pict>
               <v:shape w14:anchorId="03BBEC3D" id="Straight Arrow Connector 24" o:spid="_x0000_s1026" type="#_x0000_t32" style="position:absolute;margin-left:17.8pt;margin-top:7.35pt;width:36.95pt;height:.6pt;flip:y;z-index:251667456;visibility:visible;mso-wrap-style:square;mso-width-percent:0;mso-height-percent:0;mso-wrap-distance-left:9pt;mso-wrap-distance-top:0;mso-wrap-distance-right:9pt;mso-wrap-distance-bottom:0;mso-position-horizontal:absolute;mso-position-horizontal-relative:text;mso-position-vertical:absolute;mso-position-vertical-relative:text;mso-width-percent:0;mso-height-percent:0;mso-width-relative:page;mso-height-relative:page" o:gfxdata="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"/>
             </w:pict>
@@ -2817,6 +2913,7 @@
       <w:r>
         <w:rPr>
           <w:noProof/>
+          <w:lang w:val="en-IN" w:eastAsia="en-IN"/>
         </w:rPr>
         <mc:AlternateContent>
           <mc:Choice Requires="wps">
@@ -2873,7 +2970,7 @@
               </wp:anchor>
             </w:drawing>
           </mc:Choice>
-          <mc:Fallback>
+          <mc:Fallback xmlns:cx2="http://schemas.microsoft.com/office/drawing/2015/10/21/chartex" xmlns:cx3="http://schemas.microsoft.com/office/drawing/2016/5/9/chartex" xmlns:cx4="http://schemas.microsoft.com/office/drawing/2016/5/10/chartex" xmlns:cx5="http://schemas.microsoft.com/office/drawing/2016/5/11/chartex" xmlns:cx6="http://schemas.microsoft.com/office/drawing/2016/5/12/chartex" xmlns:cx7="http://schemas.microsoft.com/office/drawing/2016/5/13/chartex" xmlns:cx8="http://schemas.microsoft.com/office/drawing/2016/5/14/chartex" xmlns:aink="http://schemas.microsoft.com/office/drawing/2016/ink" xmlns:am3d="http://schemas.microsoft.com/office/drawing/2017/model3d" xmlns:w16cex="http://schemas.microsoft.com/office/word/2018/wordml/cex" xmlns:w16cid="http://schemas.microsoft.com/office/word/2016/wordml/cid" xmlns:w16="http://schemas.microsoft.com/office/word/2018/wordml">
             <w:pict>
               <v:shape w14:anchorId="606C1CA0" id="Straight Arrow Connector 23" o:spid="_x0000_s1026" type="#_x0000_t32" style="position:absolute;margin-left:82.55pt;margin-top:15.55pt;width:.9pt;height:87.85pt;flip:x;z-index:251664384;visibility:visible;mso-wrap-style:square;mso-width-percent:0;mso-height-percent:0;mso-wrap-distance-left:9pt;mso-wrap-distance-top:0;mso-wrap-distance-right:9pt;mso-wrap-distance-bottom:0;mso-position-horizontal:absolute;mso-position-horizontal-relative:text;mso-position-vertical:absolute;mso-position-vertical-relative:text;mso-width-percent:0;mso-height-percent:0;mso-width-relative:page;mso-height-relative:page" o:gfxdata="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"/>
             </w:pict>
@@ -2926,6 +3023,7 @@
       <w:r>
         <w:rPr>
           <w:noProof/>
+          <w:lang w:val="en-IN" w:eastAsia="en-IN"/>
         </w:rPr>
         <mc:AlternateContent>
           <mc:Choice Requires="wps">
@@ -2982,7 +3080,7 @@
               </wp:anchor>
             </w:drawing>
           </mc:Choice>
-          <mc:Fallback>
+          <mc:Fallback xmlns:cx2="http://schemas.microsoft.com/office/drawing/2015/10/21/chartex" xmlns:cx3="http://schemas.microsoft.com/office/drawing/2016/5/9/chartex" xmlns:cx4="http://schemas.microsoft.com/office/drawing/2016/5/10/chartex" xmlns:cx5="http://schemas.microsoft.com/office/drawing/2016/5/11/chartex" xmlns:cx6="http://schemas.microsoft.com/office/drawing/2016/5/12/chartex" xmlns:cx7="http://schemas.microsoft.com/office/drawing/2016/5/13/chartex" xmlns:cx8="http://schemas.microsoft.com/office/drawing/2016/5/14/chartex" xmlns:aink="http://schemas.microsoft.com/office/drawing/2016/ink" xmlns:am3d="http://schemas.microsoft.com/office/drawing/2017/model3d" xmlns:w16cex="http://schemas.microsoft.com/office/word/2018/wordml/cex" xmlns:w16cid="http://schemas.microsoft.com/office/word/2016/wordml/cid" xmlns:w16="http://schemas.microsoft.com/office/word/2018/wordml">
             <w:pict>
               <v:shape w14:anchorId="66BBFA0C" id="Straight Arrow Connector 22" o:spid="_x0000_s1026" type="#_x0000_t32" style="position:absolute;margin-left:83.6pt;margin-top:5.8pt;width:23.85pt;height:0;z-index:251668480;visibility:visible;mso-wrap-style:square;mso-width-percent:0;mso-height-percent:0;mso-wrap-distance-left:9pt;mso-wrap-distance-top:-3e-5mm;mso-wrap-distance-right:9pt;mso-wrap-distance-bottom:-3e-5mm;mso-position-horizontal:absolute;mso-position-horizontal-relative:text;mso-position-vertical:absolute;mso-position-vertical-relative:text;mso-width-percent:0;mso-height-percent:0;mso-width-relative:page;mso-height-relative:page" o:gfxdata="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"/>
             </w:pict>
@@ -3091,6 +3189,7 @@
       <w:r>
         <w:rPr>
           <w:noProof/>
+          <w:lang w:val="en-IN" w:eastAsia="en-IN"/>
         </w:rPr>
         <mc:AlternateContent>
           <mc:Choice Requires="wps">
@@ -3147,7 +3246,7 @@
               </wp:anchor>
             </w:drawing>
           </mc:Choice>
-          <mc:Fallback>
+          <mc:Fallback xmlns:cx2="http://schemas.microsoft.com/office/drawing/2015/10/21/chartex" xmlns:cx3="http://schemas.microsoft.com/office/drawing/2016/5/9/chartex" xmlns:cx4="http://schemas.microsoft.com/office/drawing/2016/5/10/chartex" xmlns:cx5="http://schemas.microsoft.com/office/drawing/2016/5/11/chartex" xmlns:cx6="http://schemas.microsoft.com/office/drawing/2016/5/12/chartex" xmlns:cx7="http://schemas.microsoft.com/office/drawing/2016/5/13/chartex" xmlns:cx8="http://schemas.microsoft.com/office/drawing/2016/5/14/chartex" xmlns:aink="http://schemas.microsoft.com/office/drawing/2016/ink" xmlns:am3d="http://schemas.microsoft.com/office/drawing/2017/model3d" xmlns:w16cex="http://schemas.microsoft.com/office/word/2018/wordml/cex" xmlns:w16cid="http://schemas.microsoft.com/office/word/2016/wordml/cid" xmlns:w16="http://schemas.microsoft.com/office/word/2018/wordml">
             <w:pict>
               <v:shape w14:anchorId="7AF4D507" id="Straight Arrow Connector 21" o:spid="_x0000_s1026" type="#_x0000_t32" style="position:absolute;margin-left:83.45pt;margin-top:5.55pt;width:23.85pt;height:0;z-index:251669504;visibility:visible;mso-wrap-style:square;mso-width-percent:0;mso-height-percent:0;mso-wrap-distance-left:9pt;mso-wrap-distance-top:-3e-5mm;mso-wrap-distance-right:9pt;mso-wrap-distance-bottom:-3e-5mm;mso-position-horizontal:absolute;mso-position-horizontal-relative:text;mso-position-vertical:absolute;mso-position-vertical-relative:text;mso-width-percent:0;mso-height-percent:0;mso-width-relative:page;mso-height-relative:page" o:gfxdata="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"/>
             </w:pict>
@@ -3240,6 +3339,7 @@
       <w:r>
         <w:rPr>
           <w:noProof/>
+          <w:lang w:val="en-IN" w:eastAsia="en-IN"/>
         </w:rPr>
         <mc:AlternateContent>
           <mc:Choice Requires="wps">
@@ -3296,7 +3396,7 @@
               </wp:anchor>
             </w:drawing>
           </mc:Choice>
-          <mc:Fallback>
+          <mc:Fallback xmlns:cx2="http://schemas.microsoft.com/office/drawing/2015/10/21/chartex" xmlns:cx3="http://schemas.microsoft.com/office/drawing/2016/5/9/chartex" xmlns:cx4="http://schemas.microsoft.com/office/drawing/2016/5/10/chartex" xmlns:cx5="http://schemas.microsoft.com/office/drawing/2016/5/11/chartex" xmlns:cx6="http://schemas.microsoft.com/office/drawing/2016/5/12/chartex" xmlns:cx7="http://schemas.microsoft.com/office/drawing/2016/5/13/chartex" xmlns:cx8="http://schemas.microsoft.com/office/drawing/2016/5/14/chartex" xmlns:aink="http://schemas.microsoft.com/office/drawing/2016/ink" xmlns:am3d="http://schemas.microsoft.com/office/drawing/2017/model3d" xmlns:w16cex="http://schemas.microsoft.com/office/word/2018/wordml/cex" xmlns:w16cid="http://schemas.microsoft.com/office/word/2016/wordml/cid" xmlns:w16="http://schemas.microsoft.com/office/word/2018/wordml">
             <w:pict>
               <v:shape w14:anchorId="00272F14" id="Straight Arrow Connector 20" o:spid="_x0000_s1026" type="#_x0000_t32" style="position:absolute;margin-left:82.75pt;margin-top:6.55pt;width:23.85pt;height:0;z-index:251670528;visibility:visible;mso-wrap-style:square;mso-width-percent:0;mso-height-percent:0;mso-wrap-distance-left:9pt;mso-wrap-distance-top:-3e-5mm;mso-wrap-distance-right:9pt;mso-wrap-distance-bottom:-3e-5mm;mso-position-horizontal:absolute;mso-position-horizontal-relative:text;mso-position-vertical:absolute;mso-position-vertical-relative:text;mso-width-percent:0;mso-height-percent:0;mso-width-relative:page;mso-height-relative:page" o:gfxdata="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"/>
             </w:pict>
@@ -3448,6 +3548,7 @@
       <w:r>
         <w:rPr>
           <w:noProof/>
+          <w:lang w:val="en-IN" w:eastAsia="en-IN"/>
         </w:rPr>
         <mc:AlternateContent>
           <mc:Choice Requires="wps">
@@ -3504,7 +3605,7 @@
               </wp:anchor>
             </w:drawing>
           </mc:Choice>
-          <mc:Fallback>
+          <mc:Fallback xmlns:cx2="http://schemas.microsoft.com/office/drawing/2015/10/21/chartex" xmlns:cx3="http://schemas.microsoft.com/office/drawing/2016/5/9/chartex" xmlns:cx4="http://schemas.microsoft.com/office/drawing/2016/5/10/chartex" xmlns:cx5="http://schemas.microsoft.com/office/drawing/2016/5/11/chartex" xmlns:cx6="http://schemas.microsoft.com/office/drawing/2016/5/12/chartex" xmlns:cx7="http://schemas.microsoft.com/office/drawing/2016/5/13/chartex" xmlns:cx8="http://schemas.microsoft.com/office/drawing/2016/5/14/chartex" xmlns:aink="http://schemas.microsoft.com/office/drawing/2016/ink" xmlns:am3d="http://schemas.microsoft.com/office/drawing/2017/model3d" xmlns:w16cex="http://schemas.microsoft.com/office/word/2018/wordml/cex" xmlns:w16cid="http://schemas.microsoft.com/office/word/2016/wordml/cid" xmlns:w16="http://schemas.microsoft.com/office/word/2018/wordml">
             <w:pict>
               <v:shape w14:anchorId="4C415C2C" id="Straight Arrow Connector 19" o:spid="_x0000_s1026" type="#_x0000_t32" style="position:absolute;margin-left:16.9pt;margin-top:16.95pt;width:0;height:34pt;z-index:251672576;visibility:visible;mso-wrap-style:square;mso-width-percent:0;mso-height-percent:0;mso-wrap-distance-left:3.17497mm;mso-wrap-distance-top:0;mso-wrap-distance-right:3.17497mm;mso-wrap-distance-bottom:0;mso-position-horizontal:absolute;mso-position-horizontal-relative:text;mso-position-vertical:absolute;mso-position-vertical-relative:text;mso-width-percent:0;mso-height-percent:0;mso-width-relative:page;mso-height-relative:page" o:gfxdata="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"/>
             </w:pict>
@@ -3540,6 +3641,7 @@
       <w:r>
         <w:rPr>
           <w:noProof/>
+          <w:lang w:val="en-IN" w:eastAsia="en-IN"/>
         </w:rPr>
         <mc:AlternateContent>
           <mc:Choice Requires="wps">
@@ -3596,7 +3698,7 @@
               </wp:anchor>
             </w:drawing>
           </mc:Choice>
-          <mc:Fallback>
+          <mc:Fallback xmlns:cx2="http://schemas.microsoft.com/office/drawing/2015/10/21/chartex" xmlns:cx3="http://schemas.microsoft.com/office/drawing/2016/5/9/chartex" xmlns:cx4="http://schemas.microsoft.com/office/drawing/2016/5/10/chartex" xmlns:cx5="http://schemas.microsoft.com/office/drawing/2016/5/11/chartex" xmlns:cx6="http://schemas.microsoft.com/office/drawing/2016/5/12/chartex" xmlns:cx7="http://schemas.microsoft.com/office/drawing/2016/5/13/chartex" xmlns:cx8="http://schemas.microsoft.com/office/drawing/2016/5/14/chartex" xmlns:aink="http://schemas.microsoft.com/office/drawing/2016/ink" xmlns:am3d="http://schemas.microsoft.com/office/drawing/2017/model3d" xmlns:w16cex="http://schemas.microsoft.com/office/word/2018/wordml/cex" xmlns:w16cid="http://schemas.microsoft.com/office/word/2016/wordml/cid" xmlns:w16="http://schemas.microsoft.com/office/word/2018/wordml">
             <w:pict>
               <v:shape w14:anchorId="6A1864D8" id="Straight Arrow Connector 18" o:spid="_x0000_s1026" type="#_x0000_t32" style="position:absolute;margin-left:81.2pt;margin-top:16.75pt;width:.7pt;height:87.85pt;z-index:251671552;visibility:visible;mso-wrap-style:square;mso-width-percent:0;mso-height-percent:0;mso-wrap-distance-left:9pt;mso-wrap-distance-top:0;mso-wrap-distance-right:9pt;mso-wrap-distance-bottom:0;mso-position-horizontal:absolute;mso-position-horizontal-relative:text;mso-position-vertical:absolute;mso-position-vertical-relative:text;mso-width-percent:0;mso-height-percent:0;mso-width-relative:page;mso-height-relative:page" o:gfxdata="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"/>
             </w:pict>
@@ -3606,6 +3708,7 @@
       <w:r>
         <w:rPr>
           <w:noProof/>
+          <w:lang w:val="en-IN" w:eastAsia="en-IN"/>
         </w:rPr>
         <mc:AlternateContent>
           <mc:Choice Requires="wps">
@@ -3662,7 +3765,7 @@
               </wp:anchor>
             </w:drawing>
           </mc:Choice>
-          <mc:Fallback>
+          <mc:Fallback xmlns:cx2="http://schemas.microsoft.com/office/drawing/2015/10/21/chartex" xmlns:cx3="http://schemas.microsoft.com/office/drawing/2016/5/9/chartex" xmlns:cx4="http://schemas.microsoft.com/office/drawing/2016/5/10/chartex" xmlns:cx5="http://schemas.microsoft.com/office/drawing/2016/5/11/chartex" xmlns:cx6="http://schemas.microsoft.com/office/drawing/2016/5/12/chartex" xmlns:cx7="http://schemas.microsoft.com/office/drawing/2016/5/13/chartex" xmlns:cx8="http://schemas.microsoft.com/office/drawing/2016/5/14/chartex" xmlns:aink="http://schemas.microsoft.com/office/drawing/2016/ink" xmlns:am3d="http://schemas.microsoft.com/office/drawing/2017/model3d" xmlns:w16cex="http://schemas.microsoft.com/office/word/2018/wordml/cex" xmlns:w16cid="http://schemas.microsoft.com/office/word/2016/wordml/cid" xmlns:w16="http://schemas.microsoft.com/office/word/2018/wordml">
             <w:pict>
               <v:shape w14:anchorId="31D71916" id="Straight Arrow Connector 17" o:spid="_x0000_s1026" type="#_x0000_t32" style="position:absolute;margin-left:16.95pt;margin-top:6.55pt;width:36.95pt;height:.6pt;flip:y;z-index:251673600;visibility:visible;mso-wrap-style:square;mso-width-percent:0;mso-height-percent:0;mso-wrap-distance-left:9pt;mso-wrap-distance-top:0;mso-wrap-distance-right:9pt;mso-wrap-distance-bottom:0;mso-position-horizontal:absolute;mso-position-horizontal-relative:text;mso-position-vertical:absolute;mso-position-vertical-relative:text;mso-width-percent:0;mso-height-percent:0;mso-width-relative:page;mso-height-relative:page" o:gfxdata="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"/>
             </w:pict>
@@ -3708,6 +3811,7 @@
       <w:r>
         <w:rPr>
           <w:noProof/>
+          <w:lang w:val="en-IN" w:eastAsia="en-IN"/>
         </w:rPr>
         <mc:AlternateContent>
           <mc:Choice Requires="wps">
@@ -3764,7 +3868,7 @@
               </wp:anchor>
             </w:drawing>
           </mc:Choice>
-          <mc:Fallback>
+          <mc:Fallback xmlns:cx2="http://schemas.microsoft.com/office/drawing/2015/10/21/chartex" xmlns:cx3="http://schemas.microsoft.com/office/drawing/2016/5/9/chartex" xmlns:cx4="http://schemas.microsoft.com/office/drawing/2016/5/10/chartex" xmlns:cx5="http://schemas.microsoft.com/office/drawing/2016/5/11/chartex" xmlns:cx6="http://schemas.microsoft.com/office/drawing/2016/5/12/chartex" xmlns:cx7="http://schemas.microsoft.com/office/drawing/2016/5/13/chartex" xmlns:cx8="http://schemas.microsoft.com/office/drawing/2016/5/14/chartex" xmlns:aink="http://schemas.microsoft.com/office/drawing/2016/ink" xmlns:am3d="http://schemas.microsoft.com/office/drawing/2017/model3d" xmlns:w16cex="http://schemas.microsoft.com/office/word/2018/wordml/cex" xmlns:w16cid="http://schemas.microsoft.com/office/word/2016/wordml/cid" xmlns:w16="http://schemas.microsoft.com/office/word/2018/wordml">
             <w:pict>
               <v:shape w14:anchorId="1CDA2FCC" id="Straight Arrow Connector 16" o:spid="_x0000_s1026" type="#_x0000_t32" style="position:absolute;margin-left:81.2pt;margin-top:6.35pt;width:23.85pt;height:0;z-index:251674624;visibility:visible;mso-wrap-style:square;mso-width-percent:0;mso-height-percent:0;mso-wrap-distance-left:9pt;mso-wrap-distance-top:-3e-5mm;mso-wrap-distance-right:9pt;mso-wrap-distance-bottom:-3e-5mm;mso-position-horizontal:absolute;mso-position-horizontal-relative:text;mso-position-vertical:absolute;mso-position-vertical-relative:text;mso-width-percent:0;mso-height-percent:0;mso-width-relative:page;mso-height-relative:page" o:gfxdata="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"/>
             </w:pict>
@@ -3851,6 +3955,7 @@
       <w:r>
         <w:rPr>
           <w:noProof/>
+          <w:lang w:val="en-IN" w:eastAsia="en-IN"/>
         </w:rPr>
         <mc:AlternateContent>
           <mc:Choice Requires="wps">
@@ -3907,7 +4012,7 @@
               </wp:anchor>
             </w:drawing>
           </mc:Choice>
-          <mc:Fallback>
+          <mc:Fallback xmlns:cx2="http://schemas.microsoft.com/office/drawing/2015/10/21/chartex" xmlns:cx3="http://schemas.microsoft.com/office/drawing/2016/5/9/chartex" xmlns:cx4="http://schemas.microsoft.com/office/drawing/2016/5/10/chartex" xmlns:cx5="http://schemas.microsoft.com/office/drawing/2016/5/11/chartex" xmlns:cx6="http://schemas.microsoft.com/office/drawing/2016/5/12/chartex" xmlns:cx7="http://schemas.microsoft.com/office/drawing/2016/5/13/chartex" xmlns:cx8="http://schemas.microsoft.com/office/drawing/2016/5/14/chartex" xmlns:aink="http://schemas.microsoft.com/office/drawing/2016/ink" xmlns:am3d="http://schemas.microsoft.com/office/drawing/2017/model3d" xmlns:w16cex="http://schemas.microsoft.com/office/word/2018/wordml/cex" xmlns:w16cid="http://schemas.microsoft.com/office/word/2016/wordml/cid" xmlns:w16="http://schemas.microsoft.com/office/word/2018/wordml">
             <w:pict>
               <v:shape w14:anchorId="1348CAA4" id="Straight Arrow Connector 15" o:spid="_x0000_s1026" type="#_x0000_t32" style="position:absolute;margin-left:81.9pt;margin-top:32.95pt;width:23.85pt;height:0;z-index:251676672;visibility:visible;mso-wrap-style:square;mso-width-percent:0;mso-height-percent:0;mso-wrap-distance-left:9pt;mso-wrap-distance-top:-3e-5mm;mso-wrap-distance-right:9pt;mso-wrap-distance-bottom:-3e-5mm;mso-position-horizontal:absolute;mso-position-horizontal-relative:text;mso-position-vertical:absolute;mso-position-vertical-relative:text;mso-width-percent:0;mso-height-percent:0;mso-width-relative:page;mso-height-relative:page" o:gfxdata="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"/>
             </w:pict>
@@ -3917,6 +4022,7 @@
       <w:r>
         <w:rPr>
           <w:noProof/>
+          <w:lang w:val="en-IN" w:eastAsia="en-IN"/>
         </w:rPr>
         <mc:AlternateContent>
           <mc:Choice Requires="wps">
@@ -3973,7 +4079,7 @@
               </wp:anchor>
             </w:drawing>
           </mc:Choice>
-          <mc:Fallback>
+          <mc:Fallback xmlns:cx2="http://schemas.microsoft.com/office/drawing/2015/10/21/chartex" xmlns:cx3="http://schemas.microsoft.com/office/drawing/2016/5/9/chartex" xmlns:cx4="http://schemas.microsoft.com/office/drawing/2016/5/10/chartex" xmlns:cx5="http://schemas.microsoft.com/office/drawing/2016/5/11/chartex" xmlns:cx6="http://schemas.microsoft.com/office/drawing/2016/5/12/chartex" xmlns:cx7="http://schemas.microsoft.com/office/drawing/2016/5/13/chartex" xmlns:cx8="http://schemas.microsoft.com/office/drawing/2016/5/14/chartex" xmlns:aink="http://schemas.microsoft.com/office/drawing/2016/ink" xmlns:am3d="http://schemas.microsoft.com/office/drawing/2017/model3d" xmlns:w16cex="http://schemas.microsoft.com/office/word/2018/wordml/cex" xmlns:w16cid="http://schemas.microsoft.com/office/word/2016/wordml/cid" xmlns:w16="http://schemas.microsoft.com/office/word/2018/wordml">
             <w:pict>
               <v:shape w14:anchorId="4A3DA508" id="Straight Arrow Connector 14" o:spid="_x0000_s1026" type="#_x0000_t32" style="position:absolute;margin-left:81.3pt;margin-top:6.7pt;width:23.85pt;height:0;z-index:251675648;visibility:visible;mso-wrap-style:square;mso-width-percent:0;mso-height-percent:0;mso-wrap-distance-left:9pt;mso-wrap-distance-top:-3e-5mm;mso-wrap-distance-right:9pt;mso-wrap-distance-bottom:-3e-5mm;mso-position-horizontal:absolute;mso-position-horizontal-relative:text;mso-position-vertical:absolute;mso-position-vertical-relative:text;mso-width-percent:0;mso-height-percent:0;mso-width-relative:page;mso-height-relative:page" o:gfxdata="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"/>
             </w:pict>
@@ -4180,6 +4286,7 @@
       <w:r>
         <w:rPr>
           <w:noProof/>
+          <w:lang w:val="en-IN" w:eastAsia="en-IN"/>
         </w:rPr>
         <mc:AlternateContent>
           <mc:Choice Requires="wps">
@@ -4236,7 +4343,7 @@
               </wp:anchor>
             </w:drawing>
           </mc:Choice>
-          <mc:Fallback>
+          <mc:Fallback xmlns:cx2="http://schemas.microsoft.com/office/drawing/2015/10/21/chartex" xmlns:cx3="http://schemas.microsoft.com/office/drawing/2016/5/9/chartex" xmlns:cx4="http://schemas.microsoft.com/office/drawing/2016/5/10/chartex" xmlns:cx5="http://schemas.microsoft.com/office/drawing/2016/5/11/chartex" xmlns:cx6="http://schemas.microsoft.com/office/drawing/2016/5/12/chartex" xmlns:cx7="http://schemas.microsoft.com/office/drawing/2016/5/13/chartex" xmlns:cx8="http://schemas.microsoft.com/office/drawing/2016/5/14/chartex" xmlns:aink="http://schemas.microsoft.com/office/drawing/2016/ink" xmlns:am3d="http://schemas.microsoft.com/office/drawing/2017/model3d" xmlns:w16cex="http://schemas.microsoft.com/office/word/2018/wordml/cex" xmlns:w16cid="http://schemas.microsoft.com/office/word/2016/wordml/cid" xmlns:w16="http://schemas.microsoft.com/office/word/2018/wordml">
             <w:pict>
               <v:shape w14:anchorId="7B546B7F" id="Straight Arrow Connector 13" o:spid="_x0000_s1026" type="#_x0000_t32" style="position:absolute;margin-left:10.95pt;margin-top:17.55pt;width:0;height:34pt;z-index:251682816;visibility:visible;mso-wrap-style:square;mso-width-percent:0;mso-height-percent:0;mso-wrap-distance-left:3.17497mm;mso-wrap-distance-top:0;mso-wrap-distance-right:3.17497mm;mso-wrap-distance-bottom:0;mso-position-horizontal:absolute;mso-position-horizontal-relative:text;mso-position-vertical:absolute;mso-position-vertical-relative:text;mso-width-percent:0;mso-height-percent:0;mso-width-relative:page;mso-height-relative:page" o:gfxdata="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"/>
             </w:pict>
@@ -4264,6 +4371,7 @@
       <w:r>
         <w:rPr>
           <w:noProof/>
+          <w:lang w:val="en-IN" w:eastAsia="en-IN"/>
         </w:rPr>
         <mc:AlternateContent>
           <mc:Choice Requires="wps">
@@ -4320,7 +4428,7 @@
               </wp:anchor>
             </w:drawing>
           </mc:Choice>
-          <mc:Fallback>
+          <mc:Fallback xmlns:cx2="http://schemas.microsoft.com/office/drawing/2015/10/21/chartex" xmlns:cx3="http://schemas.microsoft.com/office/drawing/2016/5/9/chartex" xmlns:cx4="http://schemas.microsoft.com/office/drawing/2016/5/10/chartex" xmlns:cx5="http://schemas.microsoft.com/office/drawing/2016/5/11/chartex" xmlns:cx6="http://schemas.microsoft.com/office/drawing/2016/5/12/chartex" xmlns:cx7="http://schemas.microsoft.com/office/drawing/2016/5/13/chartex" xmlns:cx8="http://schemas.microsoft.com/office/drawing/2016/5/14/chartex" xmlns:aink="http://schemas.microsoft.com/office/drawing/2016/ink" xmlns:am3d="http://schemas.microsoft.com/office/drawing/2017/model3d" xmlns:w16cex="http://schemas.microsoft.com/office/word/2018/wordml/cex" xmlns:w16cid="http://schemas.microsoft.com/office/word/2016/wordml/cid" xmlns:w16="http://schemas.microsoft.com/office/word/2018/wordml">
             <w:pict>
               <v:shape w14:anchorId="0975628F" id="Straight Arrow Connector 12" o:spid="_x0000_s1026" type="#_x0000_t32" style="position:absolute;margin-left:11.25pt;margin-top:6.15pt;width:21.4pt;height:0;z-index:251683840;visibility:visible;mso-wrap-style:square;mso-width-percent:0;mso-height-percent:0;mso-wrap-distance-left:9pt;mso-wrap-distance-top:-3e-5mm;mso-wrap-distance-right:9pt;mso-wrap-distance-bottom:-3e-5mm;mso-position-horizontal:absolute;mso-position-horizontal-relative:text;mso-position-vertical:absolute;mso-position-vertical-relative:text;mso-width-percent:0;mso-height-percent:0;mso-width-relative:page;mso-height-relative:page" o:gfxdata="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"/>
             </w:pict>
@@ -4330,6 +4438,7 @@
       <w:r>
         <w:rPr>
           <w:noProof/>
+          <w:lang w:val="en-IN" w:eastAsia="en-IN"/>
         </w:rPr>
         <mc:AlternateContent>
           <mc:Choice Requires="wps">
@@ -4386,7 +4495,7 @@
               </wp:anchor>
             </w:drawing>
           </mc:Choice>
-          <mc:Fallback>
+          <mc:Fallback xmlns:cx2="http://schemas.microsoft.com/office/drawing/2015/10/21/chartex" xmlns:cx3="http://schemas.microsoft.com/office/drawing/2016/5/9/chartex" xmlns:cx4="http://schemas.microsoft.com/office/drawing/2016/5/10/chartex" xmlns:cx5="http://schemas.microsoft.com/office/drawing/2016/5/11/chartex" xmlns:cx6="http://schemas.microsoft.com/office/drawing/2016/5/12/chartex" xmlns:cx7="http://schemas.microsoft.com/office/drawing/2016/5/13/chartex" xmlns:cx8="http://schemas.microsoft.com/office/drawing/2016/5/14/chartex" xmlns:aink="http://schemas.microsoft.com/office/drawing/2016/ink" xmlns:am3d="http://schemas.microsoft.com/office/drawing/2017/model3d" xmlns:w16cex="http://schemas.microsoft.com/office/word/2018/wordml/cex" xmlns:w16cid="http://schemas.microsoft.com/office/word/2016/wordml/cid" xmlns:w16="http://schemas.microsoft.com/office/word/2018/wordml">
             <w:pict>
               <v:shape w14:anchorId="097FF335" id="Straight Arrow Connector 11" o:spid="_x0000_s1026" type="#_x0000_t32" style="position:absolute;margin-left:49.15pt;margin-top:17.05pt;width:.75pt;height:31.2pt;flip:x;z-index:251680768;visibility:visible;mso-wrap-style:square;mso-width-percent:0;mso-height-percent:0;mso-wrap-distance-left:9pt;mso-wrap-distance-top:0;mso-wrap-distance-right:9pt;mso-wrap-distance-bottom:0;mso-position-horizontal:absolute;mso-position-horizontal-relative:text;mso-position-vertical:absolute;mso-position-vertical-relative:text;mso-width-percent:0;mso-height-percent:0;mso-width-relative:page;mso-height-relative:page" o:gfxdata="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"/>
             </w:pict>
@@ -4432,6 +4541,7 @@
       <w:r>
         <w:rPr>
           <w:noProof/>
+          <w:lang w:val="en-IN" w:eastAsia="en-IN"/>
         </w:rPr>
         <mc:AlternateContent>
           <mc:Choice Requires="wps">
@@ -4488,7 +4598,7 @@
               </wp:anchor>
             </w:drawing>
           </mc:Choice>
-          <mc:Fallback>
+          <mc:Fallback xmlns:cx2="http://schemas.microsoft.com/office/drawing/2015/10/21/chartex" xmlns:cx3="http://schemas.microsoft.com/office/drawing/2016/5/9/chartex" xmlns:cx4="http://schemas.microsoft.com/office/drawing/2016/5/10/chartex" xmlns:cx5="http://schemas.microsoft.com/office/drawing/2016/5/11/chartex" xmlns:cx6="http://schemas.microsoft.com/office/drawing/2016/5/12/chartex" xmlns:cx7="http://schemas.microsoft.com/office/drawing/2016/5/13/chartex" xmlns:cx8="http://schemas.microsoft.com/office/drawing/2016/5/14/chartex" xmlns:aink="http://schemas.microsoft.com/office/drawing/2016/ink" xmlns:am3d="http://schemas.microsoft.com/office/drawing/2017/model3d" xmlns:w16cex="http://schemas.microsoft.com/office/word/2018/wordml/cex" xmlns:w16cid="http://schemas.microsoft.com/office/word/2016/wordml/cid" xmlns:w16="http://schemas.microsoft.com/office/word/2018/wordml">
             <w:pict>
               <v:shape w14:anchorId="5C895DFB" id="Straight Arrow Connector 10" o:spid="_x0000_s1026" type="#_x0000_t32" style="position:absolute;margin-left:50pt;margin-top:6.25pt;width:21.4pt;height:0;z-index:251681792;visibility:visible;mso-wrap-style:square;mso-width-percent:0;mso-height-percent:0;mso-wrap-distance-left:9pt;mso-wrap-distance-top:-3e-5mm;mso-wrap-distance-right:9pt;mso-wrap-distance-bottom:-3e-5mm;mso-position-horizontal:absolute;mso-position-horizontal-relative:text;mso-position-vertical:absolute;mso-position-vertical-relative:text;mso-width-percent:0;mso-height-percent:0;mso-width-relative:page;mso-height-relative:page" o:gfxdata="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"/>
             </w:pict>
@@ -4625,6 +4735,7 @@
       <w:r>
         <w:rPr>
           <w:noProof/>
+          <w:lang w:val="en-IN" w:eastAsia="en-IN"/>
         </w:rPr>
         <mc:AlternateContent>
           <mc:Choice Requires="wps">
@@ -4681,7 +4792,7 @@
               </wp:anchor>
             </w:drawing>
           </mc:Choice>
-          <mc:Fallback>
+          <mc:Fallback xmlns:cx2="http://schemas.microsoft.com/office/drawing/2015/10/21/chartex" xmlns:cx3="http://schemas.microsoft.com/office/drawing/2016/5/9/chartex" xmlns:cx4="http://schemas.microsoft.com/office/drawing/2016/5/10/chartex" xmlns:cx5="http://schemas.microsoft.com/office/drawing/2016/5/11/chartex" xmlns:cx6="http://schemas.microsoft.com/office/drawing/2016/5/12/chartex" xmlns:cx7="http://schemas.microsoft.com/office/drawing/2016/5/13/chartex" xmlns:cx8="http://schemas.microsoft.com/office/drawing/2016/5/14/chartex" xmlns:aink="http://schemas.microsoft.com/office/drawing/2016/ink" xmlns:am3d="http://schemas.microsoft.com/office/drawing/2017/model3d" xmlns:w16cex="http://schemas.microsoft.com/office/word/2018/wordml/cex" xmlns:w16cid="http://schemas.microsoft.com/office/word/2016/wordml/cid" xmlns:w16="http://schemas.microsoft.com/office/word/2018/wordml">
             <w:pict>
               <v:shape w14:anchorId="53CE0124" id="Straight Arrow Connector 9" o:spid="_x0000_s1026" type="#_x0000_t32" style="position:absolute;margin-left:28.3pt;margin-top:18.35pt;width:0;height:59.55pt;z-index:251678720;visibility:visible;mso-wrap-style:square;mso-width-percent:0;mso-height-percent:0;mso-wrap-distance-left:3.17497mm;mso-wrap-distance-top:0;mso-wrap-distance-right:3.17497mm;mso-wrap-distance-bottom:0;mso-position-horizontal:absolute;mso-position-horizontal-relative:text;mso-position-vertical:absolute;mso-position-vertical-relative:text;mso-width-percent:0;mso-height-percent:0;mso-width-relative:page;mso-height-relative:page" o:gfxdata="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"/>
             </w:pict>
@@ -4717,6 +4828,7 @@
       <w:r>
         <w:rPr>
           <w:noProof/>
+          <w:lang w:val="en-IN" w:eastAsia="en-IN"/>
         </w:rPr>
         <mc:AlternateContent>
           <mc:Choice Requires="wps">
@@ -4773,7 +4885,7 @@
               </wp:anchor>
             </w:drawing>
           </mc:Choice>
-          <mc:Fallback>
+          <mc:Fallback xmlns:cx2="http://schemas.microsoft.com/office/drawing/2015/10/21/chartex" xmlns:cx3="http://schemas.microsoft.com/office/drawing/2016/5/9/chartex" xmlns:cx4="http://schemas.microsoft.com/office/drawing/2016/5/10/chartex" xmlns:cx5="http://schemas.microsoft.com/office/drawing/2016/5/11/chartex" xmlns:cx6="http://schemas.microsoft.com/office/drawing/2016/5/12/chartex" xmlns:cx7="http://schemas.microsoft.com/office/drawing/2016/5/13/chartex" xmlns:cx8="http://schemas.microsoft.com/office/drawing/2016/5/14/chartex" xmlns:aink="http://schemas.microsoft.com/office/drawing/2016/ink" xmlns:am3d="http://schemas.microsoft.com/office/drawing/2017/model3d" xmlns:w16cex="http://schemas.microsoft.com/office/word/2018/wordml/cex" xmlns:w16cid="http://schemas.microsoft.com/office/word/2016/wordml/cid" xmlns:w16="http://schemas.microsoft.com/office/word/2018/wordml">
             <w:pict>
               <v:shape w14:anchorId="67EEA34E" id="Straight Arrow Connector 8" o:spid="_x0000_s1026" type="#_x0000_t32" style="position:absolute;margin-left:28.15pt;margin-top:8.3pt;width:36.95pt;height:.6pt;flip:y;z-index:251677696;visibility:visible;mso-wrap-style:square;mso-width-percent:0;mso-height-percent:0;mso-wrap-distance-left:9pt;mso-wrap-distance-top:0;mso-wrap-distance-right:9pt;mso-wrap-distance-bottom:0;mso-position-horizontal:absolute;mso-position-horizontal-relative:text;mso-position-vertical:absolute;mso-position-vertical-relative:text;mso-width-percent:0;mso-height-percent:0;mso-width-relative:page;mso-height-relative:page" o:gfxdata="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"/>
             </w:pict>
@@ -4868,6 +4980,7 @@
       <w:r>
         <w:rPr>
           <w:noProof/>
+          <w:lang w:val="en-IN" w:eastAsia="en-IN"/>
         </w:rPr>
         <mc:AlternateContent>
           <mc:Choice Requires="wps">
@@ -4924,7 +5037,7 @@
               </wp:anchor>
             </w:drawing>
           </mc:Choice>
-          <mc:Fallback>
+          <mc:Fallback xmlns:cx2="http://schemas.microsoft.com/office/drawing/2015/10/21/chartex" xmlns:cx3="http://schemas.microsoft.com/office/drawing/2016/5/9/chartex" xmlns:cx4="http://schemas.microsoft.com/office/drawing/2016/5/10/chartex" xmlns:cx5="http://schemas.microsoft.com/office/drawing/2016/5/11/chartex" xmlns:cx6="http://schemas.microsoft.com/office/drawing/2016/5/12/chartex" xmlns:cx7="http://schemas.microsoft.com/office/drawing/2016/5/13/chartex" xmlns:cx8="http://schemas.microsoft.com/office/drawing/2016/5/14/chartex" xmlns:aink="http://schemas.microsoft.com/office/drawing/2016/ink" xmlns:am3d="http://schemas.microsoft.com/office/drawing/2017/model3d" xmlns:w16cex="http://schemas.microsoft.com/office/word/2018/wordml/cex" xmlns:w16cid="http://schemas.microsoft.com/office/word/2016/wordml/cid" xmlns:w16="http://schemas.microsoft.com/office/word/2018/wordml">
             <w:pict>
               <v:shape w14:anchorId="3E78AE7E" id="Straight Arrow Connector 7" o:spid="_x0000_s1026" type="#_x0000_t32" style="position:absolute;margin-left:28.85pt;margin-top:9.6pt;width:36.95pt;height:.6pt;flip:y;z-index:251687936;visibility:visible;mso-wrap-style:square;mso-width-percent:0;mso-height-percent:0;mso-wrap-distance-left:9pt;mso-wrap-distance-top:0;mso-wrap-distance-right:9pt;mso-wrap-distance-bottom:0;mso-position-horizontal:absolute;mso-position-horizontal-relative:text;mso-position-vertical:absolute;mso-position-vertical-relative:text;mso-width-percent:0;mso-height-percent:0;mso-width-relative:page;mso-height-relative:page" o:gfxdata="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"/>
             </w:pict>
@@ -5061,6 +5174,7 @@
       <w:r>
         <w:rPr>
           <w:noProof/>
+          <w:lang w:val="en-IN" w:eastAsia="en-IN"/>
         </w:rPr>
         <mc:AlternateContent>
           <mc:Choice Requires="wps">
@@ -5117,7 +5231,7 @@
               </wp:anchor>
             </w:drawing>
           </mc:Choice>
-          <mc:Fallback>
+          <mc:Fallback xmlns:cx2="http://schemas.microsoft.com/office/drawing/2015/10/21/chartex" xmlns:cx3="http://schemas.microsoft.com/office/drawing/2016/5/9/chartex" xmlns:cx4="http://schemas.microsoft.com/office/drawing/2016/5/10/chartex" xmlns:cx5="http://schemas.microsoft.com/office/drawing/2016/5/11/chartex" xmlns:cx6="http://schemas.microsoft.com/office/drawing/2016/5/12/chartex" xmlns:cx7="http://schemas.microsoft.com/office/drawing/2016/5/13/chartex" xmlns:cx8="http://schemas.microsoft.com/office/drawing/2016/5/14/chartex" xmlns:aink="http://schemas.microsoft.com/office/drawing/2016/ink" xmlns:am3d="http://schemas.microsoft.com/office/drawing/2017/model3d" xmlns:w16cex="http://schemas.microsoft.com/office/word/2018/wordml/cex" xmlns:w16cid="http://schemas.microsoft.com/office/word/2016/wordml/cid" xmlns:w16="http://schemas.microsoft.com/office/word/2018/wordml">
             <w:pict>
               <v:shape w14:anchorId="2F98ADF8" id="Straight Arrow Connector 6" o:spid="_x0000_s1026" type="#_x0000_t32" style="position:absolute;margin-left:13.3pt;margin-top:17.6pt;width:0;height:59.55pt;z-index:251689984;visibility:visible;mso-wrap-style:square;mso-width-percent:0;mso-height-percent:0;mso-wrap-distance-left:3.17497mm;mso-wrap-distance-top:0;mso-wrap-distance-right:3.17497mm;mso-wrap-distance-bottom:0;mso-position-horizontal:absolute;mso-position-horizontal-relative:text;mso-position-vertical:absolute;mso-position-vertical-relative:text;mso-width-percent:0;mso-height-percent:0;mso-width-relative:page;mso-height-relative:page" o:gfxdata="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"/>
             </w:pict>
@@ -5145,6 +5259,7 @@
       <w:r>
         <w:rPr>
           <w:noProof/>
+          <w:lang w:val="en-IN" w:eastAsia="en-IN"/>
         </w:rPr>
         <mc:AlternateContent>
           <mc:Choice Requires="wps">
@@ -5201,7 +5316,7 @@
               </wp:anchor>
             </w:drawing>
           </mc:Choice>
-          <mc:Fallback>
+          <mc:Fallback xmlns:cx2="http://schemas.microsoft.com/office/drawing/2015/10/21/chartex" xmlns:cx3="http://schemas.microsoft.com/office/drawing/2016/5/9/chartex" xmlns:cx4="http://schemas.microsoft.com/office/drawing/2016/5/10/chartex" xmlns:cx5="http://schemas.microsoft.com/office/drawing/2016/5/11/chartex" xmlns:cx6="http://schemas.microsoft.com/office/drawing/2016/5/12/chartex" xmlns:cx7="http://schemas.microsoft.com/office/drawing/2016/5/13/chartex" xmlns:cx8="http://schemas.microsoft.com/office/drawing/2016/5/14/chartex" xmlns:aink="http://schemas.microsoft.com/office/drawing/2016/ink" xmlns:am3d="http://schemas.microsoft.com/office/drawing/2017/model3d" xmlns:w16cex="http://schemas.microsoft.com/office/word/2018/wordml/cex" xmlns:w16cid="http://schemas.microsoft.com/office/word/2016/wordml/cid" xmlns:w16="http://schemas.microsoft.com/office/word/2018/wordml">
             <w:pict>
               <v:shape w14:anchorId="31685CE8" id="Straight Arrow Connector 5" o:spid="_x0000_s1026" type="#_x0000_t32" style="position:absolute;margin-left:13.5pt;margin-top:7.7pt;width:36.95pt;height:.6pt;flip:y;z-index:251688960;visibility:visible;mso-wrap-style:square;mso-width-percent:0;mso-height-percent:0;mso-wrap-distance-left:9pt;mso-wrap-distance-top:0;mso-wrap-distance-right:9pt;mso-wrap-distance-bottom:0;mso-position-horizontal:absolute;mso-position-horizontal-relative:text;mso-position-vertical:absolute;mso-position-vertical-relative:text;mso-width-percent:0;mso-height-percent:0;mso-width-relative:page;mso-height-relative:page" o:gfxdata="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"/>
             </w:pict>
@@ -5288,6 +5403,7 @@
       <w:r>
         <w:rPr>
           <w:noProof/>
+          <w:lang w:val="en-IN" w:eastAsia="en-IN"/>
         </w:rPr>
         <mc:AlternateContent>
           <mc:Choice Requires="wps">
@@ -5344,7 +5460,7 @@
               </wp:anchor>
             </w:drawing>
           </mc:Choice>
-          <mc:Fallback>
+          <mc:Fallback xmlns:cx2="http://schemas.microsoft.com/office/drawing/2015/10/21/chartex" xmlns:cx3="http://schemas.microsoft.com/office/drawing/2016/5/9/chartex" xmlns:cx4="http://schemas.microsoft.com/office/drawing/2016/5/10/chartex" xmlns:cx5="http://schemas.microsoft.com/office/drawing/2016/5/11/chartex" xmlns:cx6="http://schemas.microsoft.com/office/drawing/2016/5/12/chartex" xmlns:cx7="http://schemas.microsoft.com/office/drawing/2016/5/13/chartex" xmlns:cx8="http://schemas.microsoft.com/office/drawing/2016/5/14/chartex" xmlns:aink="http://schemas.microsoft.com/office/drawing/2016/ink" xmlns:am3d="http://schemas.microsoft.com/office/drawing/2017/model3d" xmlns:w16cex="http://schemas.microsoft.com/office/word/2018/wordml/cex" xmlns:w16cid="http://schemas.microsoft.com/office/word/2016/wordml/cid" xmlns:w16="http://schemas.microsoft.com/office/word/2018/wordml">
             <w:pict>
               <v:shape w14:anchorId="424EFFDF" id="Straight Arrow Connector 4" o:spid="_x0000_s1026" type="#_x0000_t32" style="position:absolute;margin-left:13.1pt;margin-top:8.1pt;width:36.95pt;height:.6pt;flip:y;z-index:251691008;visibility:visible;mso-wrap-style:square;mso-width-percent:0;mso-height-percent:0;mso-wrap-distance-left:9pt;mso-wrap-distance-top:0;mso-wrap-distance-right:9pt;mso-wrap-distance-bottom:0;mso-position-horizontal:absolute;mso-position-horizontal-relative:text;mso-position-vertical:absolute;mso-position-vertical-relative:text;mso-width-percent:0;mso-height-percent:0;mso-width-relative:page;mso-height-relative:page" o:gfxdata="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"/>
             </w:pict>
@@ -5465,6 +5581,7 @@
       <w:r>
         <w:rPr>
           <w:noProof/>
+          <w:lang w:val="en-IN" w:eastAsia="en-IN"/>
         </w:rPr>
         <mc:AlternateContent>
           <mc:Choice Requires="wps">
@@ -5521,7 +5638,7 @@
               </wp:anchor>
             </w:drawing>
           </mc:Choice>
-          <mc:Fallback>
+          <mc:Fallback xmlns:cx2="http://schemas.microsoft.com/office/drawing/2015/10/21/chartex" xmlns:cx3="http://schemas.microsoft.com/office/drawing/2016/5/9/chartex" xmlns:cx4="http://schemas.microsoft.com/office/drawing/2016/5/10/chartex" xmlns:cx5="http://schemas.microsoft.com/office/drawing/2016/5/11/chartex" xmlns:cx6="http://schemas.microsoft.com/office/drawing/2016/5/12/chartex" xmlns:cx7="http://schemas.microsoft.com/office/drawing/2016/5/13/chartex" xmlns:cx8="http://schemas.microsoft.com/office/drawing/2016/5/14/chartex" xmlns:aink="http://schemas.microsoft.com/office/drawing/2016/ink" xmlns:am3d="http://schemas.microsoft.com/office/drawing/2017/model3d" xmlns:w16cex="http://schemas.microsoft.com/office/word/2018/wordml/cex" xmlns:w16cid="http://schemas.microsoft.com/office/word/2016/wordml/cid" xmlns:w16="http://schemas.microsoft.com/office/word/2018/wordml">
             <w:pict>
               <v:shape w14:anchorId="564E1449" id="Straight Arrow Connector 3" o:spid="_x0000_s1026" type="#_x0000_t32" style="position:absolute;margin-left:28.3pt;margin-top:18.35pt;width:0;height:59.55pt;z-index:251693056;visibility:visible;mso-wrap-style:square;mso-width-percent:0;mso-height-percent:0;mso-wrap-distance-left:3.17497mm;mso-wrap-distance-top:0;mso-wrap-distance-right:3.17497mm;mso-wrap-distance-bottom:0;mso-position-horizontal:absolute;mso-position-horizontal-relative:text;mso-position-vertical:absolute;mso-position-vertical-relative:text;mso-width-percent:0;mso-height-percent:0;mso-width-relative:page;mso-height-relative:page" o:gfxdata="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"/>
             </w:pict>
@@ -5549,6 +5666,7 @@
       <w:r>
         <w:rPr>
           <w:noProof/>
+          <w:lang w:val="en-IN" w:eastAsia="en-IN"/>
         </w:rPr>
         <mc:AlternateContent>
           <mc:Choice Requires="wps">
@@ -5605,7 +5723,7 @@
               </wp:anchor>
             </w:drawing>
           </mc:Choice>
-          <mc:Fallback>
+          <mc:Fallback xmlns:cx2="http://schemas.microsoft.com/office/drawing/2015/10/21/chartex" xmlns:cx3="http://schemas.microsoft.com/office/drawing/2016/5/9/chartex" xmlns:cx4="http://schemas.microsoft.com/office/drawing/2016/5/10/chartex" xmlns:cx5="http://schemas.microsoft.com/office/drawing/2016/5/11/chartex" xmlns:cx6="http://schemas.microsoft.com/office/drawing/2016/5/12/chartex" xmlns:cx7="http://schemas.microsoft.com/office/drawing/2016/5/13/chartex" xmlns:cx8="http://schemas.microsoft.com/office/drawing/2016/5/14/chartex" xmlns:aink="http://schemas.microsoft.com/office/drawing/2016/ink" xmlns:am3d="http://schemas.microsoft.com/office/drawing/2017/model3d" xmlns:w16cex="http://schemas.microsoft.com/office/word/2018/wordml/cex" xmlns:w16cid="http://schemas.microsoft.com/office/word/2016/wordml/cid" xmlns:w16="http://schemas.microsoft.com/office/word/2018/wordml">
             <w:pict>
               <v:shape w14:anchorId="25EE5F96" id="Straight Arrow Connector 2" o:spid="_x0000_s1026" type="#_x0000_t32" style="position:absolute;margin-left:28.15pt;margin-top:8.3pt;width:36.95pt;height:.6pt;flip:y;z-index:251692032;visibility:visible;mso-wrap-style:square;mso-width-percent:0;mso-height-percent:0;mso-wrap-distance-left:9pt;mso-wrap-distance-top:0;mso-wrap-distance-right:9pt;mso-wrap-distance-bottom:0;mso-position-horizontal:absolute;mso-position-horizontal-relative:text;mso-position-vertical:absolute;mso-position-vertical-relative:text;mso-width-percent:0;mso-height-percent:0;mso-width-relative:page;mso-height-relative:page" o:gfxdata="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"/>
             </w:pict>
@@ -5634,7 +5752,16 @@
           <w:sz w:val="28"/>
           <w:szCs w:val="28"/>
         </w:rPr>
-        <w:t>Group id :&lt;</w:t>
+        <w:t>Group id :</w:t>
+      </w:r>
+      <w:proofErr w:type="gramStart"/>
+      <w:r>
+        <w:rPr>
+          <w:rFonts w:cstheme="minorHAnsi"/>
+          <w:sz w:val="28"/>
+          <w:szCs w:val="28"/>
+        </w:rPr>
+        <w:t>&lt;</w:t>
       </w:r>
       <w:r>
         <w:rPr>
@@ -5645,6 +5772,7 @@
         </w:rPr>
         <w:t>GID</w:t>
       </w:r>
+      <w:proofErr w:type="gramEnd"/>
       <w:r>
         <w:rPr>
           <w:rFonts w:cstheme="minorHAnsi"/>
@@ -5684,6 +5812,7 @@
       <w:r>
         <w:rPr>
           <w:noProof/>
+          <w:lang w:val="en-IN" w:eastAsia="en-IN"/>
         </w:rPr>
         <mc:AlternateContent>
           <mc:Choice Requires="wps">
@@ -5740,7 +5869,7 @@
               </wp:anchor>
             </w:drawing>
           </mc:Choice>
-          <mc:Fallback>
+          <mc:Fallback xmlns:cx2="http://schemas.microsoft.com/office/drawing/2015/10/21/chartex" xmlns:cx3="http://schemas.microsoft.com/office/drawing/2016/5/9/chartex" xmlns:cx4="http://schemas.microsoft.com/office/drawing/2016/5/10/chartex" xmlns:cx5="http://schemas.microsoft.com/office/drawing/2016/5/11/chartex" xmlns:cx6="http://schemas.microsoft.com/office/drawing/2016/5/12/chartex" xmlns:cx7="http://schemas.microsoft.com/office/drawing/2016/5/13/chartex" xmlns:cx8="http://schemas.microsoft.com/office/drawing/2016/5/14/chartex" xmlns:aink="http://schemas.microsoft.com/office/drawing/2016/ink" xmlns:am3d="http://schemas.microsoft.com/office/drawing/2017/model3d" xmlns:w16cex="http://schemas.microsoft.com/office/word/2018/wordml/cex" xmlns:w16cid="http://schemas.microsoft.com/office/word/2016/wordml/cid" xmlns:w16="http://schemas.microsoft.com/office/word/2018/wordml">
             <w:pict>
               <v:shape w14:anchorId="719E116E" id="Straight Arrow Connector 1" o:spid="_x0000_s1026" type="#_x0000_t32" style="position:absolute;margin-left:28.85pt;margin-top:9.6pt;width:36.95pt;height:.6pt;flip:y;z-index:251694080;visibility:visible;mso-wrap-style:square;mso-width-percent:0;mso-height-percent:0;mso-wrap-distance-left:9pt;mso-wrap-distance-top:0;mso-wrap-distance-right:9pt;mso-wrap-distance-bottom:0;mso-position-horizontal:absolute;mso-position-horizontal-relative:text;mso-position-vertical:absolute;mso-position-vertical-relative:text;mso-width-percent:0;mso-height-percent:0;mso-width-relative:page;mso-height-relative:page" o:gfxdata="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"/>
             </w:pict>
@@ -5918,6 +6047,803 @@
     <w:p>
       <w:pPr>
         <w:pStyle w:val="ListParagraph"/>
+        <w:rPr>
+          <w:rFonts w:eastAsia="Microsoft JhengHei Light" w:cstheme="minorHAnsi"/>
+          <w:sz w:val="28"/>
+          <w:szCs w:val="28"/>
+        </w:rPr>
+      </w:pPr>
+      <w:r>
+        <w:rPr>
+          <w:rFonts w:eastAsia="Microsoft JhengHei Light" w:cstheme="minorHAnsi"/>
+          <w:sz w:val="28"/>
+          <w:szCs w:val="28"/>
+        </w:rPr>
+        <w:tab/>
+      </w:r>
+      <w:r>
+        <w:rPr>
+          <w:rFonts w:eastAsia="Microsoft JhengHei Light" w:cstheme="minorHAnsi"/>
+          <w:sz w:val="28"/>
+          <w:szCs w:val="28"/>
+        </w:rPr>
+        <w:t>Artwork {</w:t>
+      </w:r>
+      <w:r>
+        <w:rPr>
+          <w:rFonts w:eastAsia="Microsoft JhengHei Light" w:cstheme="minorHAnsi"/>
+          <w:sz w:val="28"/>
+          <w:szCs w:val="28"/>
+        </w:rPr>
+        <w:t>Title</w:t>
+      </w:r>
+      <w:r>
+        <w:rPr>
+          <w:rFonts w:eastAsia="Microsoft JhengHei Light" w:cstheme="minorHAnsi"/>
+          <w:sz w:val="28"/>
+          <w:szCs w:val="28"/>
+        </w:rPr>
+        <w:t xml:space="preserve">, type, </w:t>
+      </w:r>
+      <w:proofErr w:type="spellStart"/>
+      <w:r>
+        <w:rPr>
+          <w:rFonts w:eastAsia="Microsoft JhengHei Light" w:cstheme="minorHAnsi"/>
+          <w:sz w:val="28"/>
+          <w:szCs w:val="28"/>
+        </w:rPr>
+        <w:t>Year_of_Made</w:t>
+      </w:r>
+      <w:proofErr w:type="spellEnd"/>
+      <w:r>
+        <w:rPr>
+          <w:rFonts w:eastAsia="Microsoft JhengHei Light" w:cstheme="minorHAnsi"/>
+          <w:sz w:val="28"/>
+          <w:szCs w:val="28"/>
+        </w:rPr>
+        <w:t>,</w:t>
+      </w:r>
+      <w:r>
+        <w:rPr>
+          <w:rFonts w:cstheme="minorHAnsi"/>
+          <w:sz w:val="28"/>
+          <w:szCs w:val="28"/>
+        </w:rPr>
+        <w:t xml:space="preserve"> </w:t>
+      </w:r>
+      <w:proofErr w:type="gramStart"/>
+      <w:r>
+        <w:rPr>
+          <w:rFonts w:cstheme="minorHAnsi"/>
+          <w:sz w:val="28"/>
+          <w:szCs w:val="28"/>
+        </w:rPr>
+        <w:t>Price</w:t>
+      </w:r>
+      <w:r>
+        <w:rPr>
+          <w:rFonts w:eastAsia="Microsoft JhengHei Light" w:cstheme="minorHAnsi"/>
+          <w:sz w:val="28"/>
+          <w:szCs w:val="28"/>
+        </w:rPr>
+        <w:t xml:space="preserve"> ,</w:t>
+      </w:r>
+      <w:proofErr w:type="gramEnd"/>
+      <w:r>
+        <w:rPr>
+          <w:rFonts w:eastAsia="Microsoft JhengHei Light" w:cstheme="minorHAnsi"/>
+          <w:sz w:val="28"/>
+          <w:szCs w:val="28"/>
+        </w:rPr>
+        <w:t xml:space="preserve"> </w:t>
+      </w:r>
+      <w:r>
+        <w:rPr>
+          <w:rFonts w:cstheme="minorHAnsi"/>
+          <w:sz w:val="28"/>
+          <w:szCs w:val="28"/>
+        </w:rPr>
+        <w:t>Name</w:t>
+      </w:r>
+      <w:r>
+        <w:rPr>
+          <w:rFonts w:eastAsia="Microsoft JhengHei Light" w:cstheme="minorHAnsi"/>
+          <w:sz w:val="28"/>
+          <w:szCs w:val="28"/>
+        </w:rPr>
+        <w:t xml:space="preserve">, ID, Date, </w:t>
+      </w:r>
+      <w:proofErr w:type="spellStart"/>
+      <w:r>
+        <w:rPr>
+          <w:rFonts w:eastAsia="Microsoft JhengHei Light" w:cstheme="minorHAnsi"/>
+          <w:sz w:val="28"/>
+          <w:szCs w:val="28"/>
+        </w:rPr>
+        <w:t>Txn_ID</w:t>
+      </w:r>
+      <w:proofErr w:type="spellEnd"/>
+      <w:r>
+        <w:rPr>
+          <w:rFonts w:eastAsia="Microsoft JhengHei Light" w:cstheme="minorHAnsi"/>
+          <w:sz w:val="28"/>
+          <w:szCs w:val="28"/>
+        </w:rPr>
+        <w:t>}</w:t>
+      </w:r>
+    </w:p>
+    <w:p>
+      <w:pPr>
+        <w:pStyle w:val="ListParagraph"/>
+        <w:rPr>
+          <w:rFonts w:eastAsia="Microsoft JhengHei Light" w:cstheme="minorHAnsi"/>
+          <w:sz w:val="28"/>
+          <w:szCs w:val="28"/>
+        </w:rPr>
+      </w:pPr>
+      <w:r>
+        <w:rPr>
+          <w:rFonts w:eastAsia="Microsoft JhengHei Light" w:cstheme="minorHAnsi"/>
+          <w:sz w:val="28"/>
+          <w:szCs w:val="28"/>
+        </w:rPr>
+        <w:lastRenderedPageBreak/>
+        <w:t>FD-&gt;</w:t>
+      </w:r>
+    </w:p>
+    <w:p>
+      <w:pPr>
+        <w:pStyle w:val="ListParagraph"/>
+        <w:rPr>
+          <w:rFonts w:eastAsia="Microsoft JhengHei Light" w:cstheme="minorHAnsi"/>
+          <w:sz w:val="28"/>
+          <w:szCs w:val="28"/>
+        </w:rPr>
+      </w:pPr>
+      <w:r>
+        <w:rPr>
+          <w:rFonts w:eastAsia="Microsoft JhengHei Light" w:cstheme="minorHAnsi"/>
+          <w:sz w:val="28"/>
+          <w:szCs w:val="28"/>
+        </w:rPr>
+        <w:tab/>
+        <w:t xml:space="preserve">Title-&gt; type, </w:t>
+      </w:r>
+      <w:proofErr w:type="spellStart"/>
+      <w:r>
+        <w:rPr>
+          <w:rFonts w:eastAsia="Microsoft JhengHei Light" w:cstheme="minorHAnsi"/>
+          <w:sz w:val="28"/>
+          <w:szCs w:val="28"/>
+        </w:rPr>
+        <w:t>Year_of_Made</w:t>
+      </w:r>
+      <w:proofErr w:type="spellEnd"/>
+      <w:r>
+        <w:rPr>
+          <w:rFonts w:eastAsia="Microsoft JhengHei Light" w:cstheme="minorHAnsi"/>
+          <w:sz w:val="28"/>
+          <w:szCs w:val="28"/>
+        </w:rPr>
+        <w:t xml:space="preserve">, </w:t>
+      </w:r>
+      <w:r>
+        <w:rPr>
+          <w:rFonts w:eastAsia="Microsoft JhengHei Light" w:cstheme="minorHAnsi"/>
+          <w:sz w:val="28"/>
+          <w:szCs w:val="28"/>
+        </w:rPr>
+        <w:t xml:space="preserve">Price, Name, ID, Date, </w:t>
+      </w:r>
+      <w:proofErr w:type="spellStart"/>
+      <w:r>
+        <w:rPr>
+          <w:rFonts w:eastAsia="Microsoft JhengHei Light" w:cstheme="minorHAnsi"/>
+          <w:sz w:val="28"/>
+          <w:szCs w:val="28"/>
+        </w:rPr>
+        <w:t>Txn_ID</w:t>
+      </w:r>
+      <w:proofErr w:type="spellEnd"/>
+    </w:p>
+    <w:p>
+      <w:pPr>
+        <w:pStyle w:val="ListParagraph"/>
+        <w:rPr>
+          <w:rFonts w:eastAsia="Microsoft JhengHei Light" w:cstheme="minorHAnsi"/>
+          <w:sz w:val="28"/>
+          <w:szCs w:val="28"/>
+        </w:rPr>
+      </w:pPr>
+      <w:r>
+        <w:rPr>
+          <w:rFonts w:eastAsia="Microsoft JhengHei Light" w:cstheme="minorHAnsi"/>
+          <w:sz w:val="28"/>
+          <w:szCs w:val="28"/>
+        </w:rPr>
+        <w:tab/>
+      </w:r>
+      <w:proofErr w:type="spellStart"/>
+      <w:r>
+        <w:rPr>
+          <w:rFonts w:eastAsia="Microsoft JhengHei Light" w:cstheme="minorHAnsi"/>
+          <w:sz w:val="28"/>
+          <w:szCs w:val="28"/>
+        </w:rPr>
+        <w:t>Txn_ID</w:t>
+      </w:r>
+      <w:proofErr w:type="spellEnd"/>
+      <w:r>
+        <w:rPr>
+          <w:rFonts w:eastAsia="Microsoft JhengHei Light" w:cstheme="minorHAnsi"/>
+          <w:sz w:val="28"/>
+          <w:szCs w:val="28"/>
+        </w:rPr>
+        <w:t>-&gt; Date</w:t>
+      </w:r>
+      <w:r>
+        <w:rPr>
+          <w:rFonts w:eastAsia="Microsoft JhengHei Light" w:cstheme="minorHAnsi"/>
+          <w:sz w:val="28"/>
+          <w:szCs w:val="28"/>
+        </w:rPr>
+        <w:t>,</w:t>
+      </w:r>
+      <w:r>
+        <w:rPr>
+          <w:rFonts w:eastAsia="Microsoft JhengHei Light" w:cstheme="minorHAnsi"/>
+          <w:sz w:val="28"/>
+          <w:szCs w:val="28"/>
+        </w:rPr>
+        <w:t xml:space="preserve"> </w:t>
+      </w:r>
+      <w:r>
+        <w:rPr>
+          <w:rFonts w:eastAsia="Microsoft JhengHei Light" w:cstheme="minorHAnsi"/>
+          <w:sz w:val="28"/>
+          <w:szCs w:val="28"/>
+        </w:rPr>
+        <w:t>ID</w:t>
+      </w:r>
+    </w:p>
+    <w:p>
+      <w:pPr>
+        <w:rPr>
+          <w:rFonts w:eastAsia="Microsoft JhengHei Light" w:cstheme="minorHAnsi"/>
+          <w:sz w:val="28"/>
+          <w:szCs w:val="28"/>
+        </w:rPr>
+      </w:pPr>
+      <w:r>
+        <w:rPr>
+          <w:rFonts w:eastAsia="Microsoft JhengHei Light" w:cstheme="minorHAnsi"/>
+          <w:sz w:val="28"/>
+          <w:szCs w:val="28"/>
+        </w:rPr>
+        <w:tab/>
+        <w:t xml:space="preserve">Candidate key -&gt; </w:t>
+      </w:r>
+      <w:r>
+        <w:rPr>
+          <w:rFonts w:eastAsia="Microsoft JhengHei Light" w:cstheme="minorHAnsi"/>
+          <w:sz w:val="28"/>
+          <w:szCs w:val="28"/>
+        </w:rPr>
+        <w:t>Title</w:t>
+      </w:r>
+    </w:p>
+    <w:p>
+      <w:pPr>
+        <w:rPr>
+          <w:rFonts w:eastAsia="Microsoft JhengHei Light" w:cstheme="minorHAnsi"/>
+          <w:sz w:val="28"/>
+          <w:szCs w:val="28"/>
+        </w:rPr>
+      </w:pPr>
+      <w:r>
+        <w:rPr>
+          <w:rFonts w:eastAsia="Microsoft JhengHei Light" w:cstheme="minorHAnsi"/>
+          <w:sz w:val="28"/>
+          <w:szCs w:val="28"/>
+        </w:rPr>
+        <w:tab/>
+      </w:r>
+      <w:r>
+        <w:rPr>
+          <w:rFonts w:eastAsia="Microsoft JhengHei Light" w:cstheme="minorHAnsi"/>
+          <w:sz w:val="28"/>
+          <w:szCs w:val="28"/>
+        </w:rPr>
+        <w:t>1NF:</w:t>
+      </w:r>
+    </w:p>
+    <w:p>
+      <w:pPr>
+        <w:ind w:firstLine="720"/>
+        <w:rPr>
+          <w:rFonts w:eastAsia="Microsoft JhengHei Light" w:cstheme="minorHAnsi"/>
+          <w:sz w:val="28"/>
+          <w:szCs w:val="28"/>
+        </w:rPr>
+      </w:pPr>
+      <w:r>
+        <w:rPr>
+          <w:rFonts w:eastAsia="Microsoft JhengHei Light" w:cstheme="minorHAnsi"/>
+          <w:sz w:val="28"/>
+          <w:szCs w:val="28"/>
+        </w:rPr>
+        <w:t>Here no Attribute</w:t>
+      </w:r>
+      <w:r>
+        <w:rPr>
+          <w:rFonts w:eastAsia="Microsoft JhengHei Light" w:cstheme="minorHAnsi"/>
+          <w:sz w:val="28"/>
+          <w:szCs w:val="28"/>
+        </w:rPr>
+        <w:t>s</w:t>
+      </w:r>
+      <w:r>
+        <w:rPr>
+          <w:rFonts w:eastAsia="Microsoft JhengHei Light" w:cstheme="minorHAnsi"/>
+          <w:sz w:val="28"/>
+          <w:szCs w:val="28"/>
+        </w:rPr>
+        <w:t xml:space="preserve"> are Multi Valued So, Table is in 1NF.</w:t>
+      </w:r>
+    </w:p>
+    <w:p>
+      <w:pPr>
+        <w:rPr>
+          <w:rFonts w:eastAsia="Microsoft JhengHei Light" w:cstheme="minorHAnsi"/>
+          <w:sz w:val="28"/>
+          <w:szCs w:val="28"/>
+        </w:rPr>
+      </w:pPr>
+      <w:r>
+        <w:rPr>
+          <w:rFonts w:eastAsia="Microsoft JhengHei Light" w:cstheme="minorHAnsi"/>
+          <w:sz w:val="28"/>
+          <w:szCs w:val="28"/>
+        </w:rPr>
+        <w:tab/>
+      </w:r>
+      <w:r>
+        <w:rPr>
+          <w:rFonts w:eastAsia="Microsoft JhengHei Light" w:cstheme="minorHAnsi"/>
+          <w:sz w:val="28"/>
+          <w:szCs w:val="28"/>
+        </w:rPr>
+        <w:t>2NF:</w:t>
+      </w:r>
+    </w:p>
+    <w:p>
+      <w:pPr>
+        <w:ind w:firstLine="720"/>
+        <w:rPr>
+          <w:rFonts w:eastAsia="Microsoft JhengHei Light" w:cstheme="minorHAnsi"/>
+          <w:sz w:val="28"/>
+          <w:szCs w:val="28"/>
+        </w:rPr>
+      </w:pPr>
+      <w:r>
+        <w:rPr>
+          <w:rFonts w:eastAsia="Microsoft JhengHei Light" w:cstheme="minorHAnsi"/>
+          <w:sz w:val="28"/>
+          <w:szCs w:val="28"/>
+        </w:rPr>
+        <w:t xml:space="preserve">Here Title is the Candidate key and </w:t>
+      </w:r>
+      <w:proofErr w:type="spellStart"/>
+      <w:r>
+        <w:rPr>
+          <w:rFonts w:eastAsia="Microsoft JhengHei Light" w:cstheme="minorHAnsi"/>
+          <w:sz w:val="28"/>
+          <w:szCs w:val="28"/>
+        </w:rPr>
+        <w:t>Txn_ID</w:t>
+      </w:r>
+      <w:proofErr w:type="spellEnd"/>
+      <w:r>
+        <w:rPr>
+          <w:rFonts w:eastAsia="Microsoft JhengHei Light" w:cstheme="minorHAnsi"/>
+          <w:sz w:val="28"/>
+          <w:szCs w:val="28"/>
+        </w:rPr>
+        <w:t xml:space="preserve"> is </w:t>
+      </w:r>
+      <w:proofErr w:type="spellStart"/>
+      <w:r>
+        <w:rPr>
+          <w:rFonts w:eastAsia="Microsoft JhengHei Light" w:cstheme="minorHAnsi"/>
+          <w:sz w:val="28"/>
+          <w:szCs w:val="28"/>
+        </w:rPr>
+        <w:t>Non Prime</w:t>
+      </w:r>
+      <w:proofErr w:type="spellEnd"/>
+      <w:r>
+        <w:rPr>
+          <w:rFonts w:eastAsia="Microsoft JhengHei Light" w:cstheme="minorHAnsi"/>
+          <w:sz w:val="28"/>
+          <w:szCs w:val="28"/>
+        </w:rPr>
+        <w:t xml:space="preserve"> Attribute</w:t>
+      </w:r>
+      <w:r>
+        <w:rPr>
+          <w:rFonts w:eastAsia="Microsoft JhengHei Light" w:cstheme="minorHAnsi"/>
+          <w:sz w:val="28"/>
+          <w:szCs w:val="28"/>
+        </w:rPr>
+        <w:t xml:space="preserve"> so,</w:t>
+      </w:r>
+      <w:r>
+        <w:rPr>
+          <w:rFonts w:eastAsia="Microsoft JhengHei Light" w:cstheme="minorHAnsi"/>
+          <w:sz w:val="28"/>
+          <w:szCs w:val="28"/>
+        </w:rPr>
+        <w:t xml:space="preserve"> </w:t>
+      </w:r>
+      <w:proofErr w:type="gramStart"/>
+      <w:r>
+        <w:rPr>
+          <w:rFonts w:eastAsia="Microsoft JhengHei Light" w:cstheme="minorHAnsi"/>
+          <w:sz w:val="28"/>
+          <w:szCs w:val="28"/>
+        </w:rPr>
+        <w:t>There</w:t>
+      </w:r>
+      <w:proofErr w:type="gramEnd"/>
+      <w:r>
+        <w:rPr>
+          <w:rFonts w:eastAsia="Microsoft JhengHei Light" w:cstheme="minorHAnsi"/>
+          <w:sz w:val="28"/>
+          <w:szCs w:val="28"/>
+        </w:rPr>
+        <w:t xml:space="preserve"> are no Partial Dependency Present.</w:t>
+      </w:r>
+      <w:r>
+        <w:rPr>
+          <w:rFonts w:eastAsia="Microsoft JhengHei Light" w:cstheme="minorHAnsi"/>
+          <w:sz w:val="28"/>
+          <w:szCs w:val="28"/>
+        </w:rPr>
+        <w:t xml:space="preserve"> </w:t>
+      </w:r>
+      <w:proofErr w:type="gramStart"/>
+      <w:r>
+        <w:rPr>
+          <w:rFonts w:eastAsia="Microsoft JhengHei Light" w:cstheme="minorHAnsi"/>
+          <w:sz w:val="28"/>
+          <w:szCs w:val="28"/>
+        </w:rPr>
+        <w:t>so</w:t>
+      </w:r>
+      <w:proofErr w:type="gramEnd"/>
+      <w:r>
+        <w:rPr>
+          <w:rFonts w:eastAsia="Microsoft JhengHei Light" w:cstheme="minorHAnsi"/>
+          <w:sz w:val="28"/>
+          <w:szCs w:val="28"/>
+        </w:rPr>
+        <w:t>, table is in 2NF.</w:t>
+      </w:r>
+    </w:p>
+    <w:p>
+      <w:pPr>
+        <w:rPr>
+          <w:rFonts w:eastAsia="Microsoft JhengHei Light" w:cstheme="minorHAnsi"/>
+          <w:sz w:val="28"/>
+          <w:szCs w:val="28"/>
+        </w:rPr>
+      </w:pPr>
+      <w:r>
+        <w:rPr>
+          <w:rFonts w:eastAsia="Microsoft JhengHei Light" w:cstheme="minorHAnsi"/>
+          <w:sz w:val="28"/>
+          <w:szCs w:val="28"/>
+        </w:rPr>
+        <w:tab/>
+        <w:t>3NF:</w:t>
+      </w:r>
+    </w:p>
+    <w:p>
+      <w:pPr>
+        <w:rPr>
+          <w:rFonts w:eastAsia="Microsoft JhengHei Light" w:cstheme="minorHAnsi"/>
+          <w:sz w:val="28"/>
+          <w:szCs w:val="28"/>
+        </w:rPr>
+      </w:pPr>
+      <w:r>
+        <w:rPr>
+          <w:rFonts w:eastAsia="Microsoft JhengHei Light" w:cstheme="minorHAnsi"/>
+          <w:sz w:val="28"/>
+          <w:szCs w:val="28"/>
+        </w:rPr>
+        <w:tab/>
+        <w:t xml:space="preserve">Here </w:t>
+      </w:r>
+      <w:proofErr w:type="spellStart"/>
+      <w:r>
+        <w:rPr>
+          <w:rFonts w:eastAsia="Microsoft JhengHei Light" w:cstheme="minorHAnsi"/>
+          <w:sz w:val="28"/>
+          <w:szCs w:val="28"/>
+        </w:rPr>
+        <w:t>Txn_ID</w:t>
+      </w:r>
+      <w:proofErr w:type="spellEnd"/>
+      <w:r>
+        <w:rPr>
+          <w:rFonts w:eastAsia="Microsoft JhengHei Light" w:cstheme="minorHAnsi"/>
+          <w:sz w:val="28"/>
+          <w:szCs w:val="28"/>
+        </w:rPr>
+        <w:t xml:space="preserve"> is a </w:t>
+      </w:r>
+      <w:proofErr w:type="spellStart"/>
+      <w:r>
+        <w:rPr>
+          <w:rFonts w:eastAsia="Microsoft JhengHei Light" w:cstheme="minorHAnsi"/>
+          <w:sz w:val="28"/>
+          <w:szCs w:val="28"/>
+        </w:rPr>
+        <w:t>non Prime</w:t>
+      </w:r>
+      <w:proofErr w:type="spellEnd"/>
+      <w:r>
+        <w:rPr>
+          <w:rFonts w:eastAsia="Microsoft JhengHei Light" w:cstheme="minorHAnsi"/>
+          <w:sz w:val="28"/>
+          <w:szCs w:val="28"/>
+        </w:rPr>
+        <w:t xml:space="preserve"> Attribute and date and ID is depend on that so Table is not in 1NF.</w:t>
+      </w:r>
+    </w:p>
+    <w:p>
+      <w:pPr>
+        <w:rPr>
+          <w:rFonts w:eastAsia="Microsoft JhengHei Light" w:cstheme="minorHAnsi"/>
+          <w:sz w:val="28"/>
+          <w:szCs w:val="28"/>
+        </w:rPr>
+      </w:pPr>
+      <w:r>
+        <w:rPr>
+          <w:rFonts w:eastAsia="Microsoft JhengHei Light" w:cstheme="minorHAnsi"/>
+          <w:sz w:val="28"/>
+          <w:szCs w:val="28"/>
+        </w:rPr>
+        <w:tab/>
+        <w:t xml:space="preserve">Now the Decompose table will be </w:t>
+      </w:r>
+      <w:proofErr w:type="gramStart"/>
+      <w:r>
+        <w:rPr>
+          <w:rFonts w:eastAsia="Microsoft JhengHei Light" w:cstheme="minorHAnsi"/>
+          <w:sz w:val="28"/>
+          <w:szCs w:val="28"/>
+        </w:rPr>
+        <w:t>Artwork{</w:t>
+      </w:r>
+      <w:proofErr w:type="gramEnd"/>
+      <w:r>
+        <w:rPr>
+          <w:rFonts w:eastAsia="Microsoft JhengHei Light" w:cstheme="minorHAnsi"/>
+          <w:sz w:val="28"/>
+          <w:szCs w:val="28"/>
+          <w:u w:val="single"/>
+        </w:rPr>
+        <w:t>Title</w:t>
+      </w:r>
+      <w:r>
+        <w:rPr>
+          <w:rFonts w:eastAsia="Microsoft JhengHei Light" w:cstheme="minorHAnsi"/>
+          <w:sz w:val="28"/>
+          <w:szCs w:val="28"/>
+        </w:rPr>
+        <w:t>,</w:t>
+      </w:r>
+      <w:r>
+        <w:rPr>
+          <w:rFonts w:eastAsia="Microsoft JhengHei Light" w:cstheme="minorHAnsi"/>
+          <w:sz w:val="28"/>
+          <w:szCs w:val="28"/>
+        </w:rPr>
+        <w:t xml:space="preserve"> Type, </w:t>
+      </w:r>
+      <w:proofErr w:type="spellStart"/>
+      <w:r>
+        <w:rPr>
+          <w:rFonts w:eastAsia="Microsoft JhengHei Light" w:cstheme="minorHAnsi"/>
+          <w:sz w:val="28"/>
+          <w:szCs w:val="28"/>
+        </w:rPr>
+        <w:t>Year_of_Made</w:t>
+      </w:r>
+      <w:proofErr w:type="spellEnd"/>
+      <w:r>
+        <w:rPr>
+          <w:rFonts w:eastAsia="Microsoft JhengHei Light" w:cstheme="minorHAnsi"/>
+          <w:sz w:val="28"/>
+          <w:szCs w:val="28"/>
+        </w:rPr>
+        <w:t xml:space="preserve">, Price, </w:t>
+      </w:r>
+      <w:proofErr w:type="spellStart"/>
+      <w:r>
+        <w:rPr>
+          <w:rFonts w:eastAsia="Microsoft JhengHei Light" w:cstheme="minorHAnsi"/>
+          <w:sz w:val="28"/>
+          <w:szCs w:val="28"/>
+        </w:rPr>
+        <w:t>Name,Txn_ID</w:t>
+      </w:r>
+      <w:proofErr w:type="spellEnd"/>
+      <w:r>
+        <w:rPr>
+          <w:rFonts w:eastAsia="Microsoft JhengHei Light" w:cstheme="minorHAnsi"/>
+          <w:sz w:val="28"/>
+          <w:szCs w:val="28"/>
+        </w:rPr>
+        <w:t>}</w:t>
+      </w:r>
+      <w:r>
+        <w:rPr>
+          <w:rFonts w:eastAsia="Microsoft JhengHei Light" w:cstheme="minorHAnsi"/>
+          <w:sz w:val="28"/>
+          <w:szCs w:val="28"/>
+        </w:rPr>
+        <w:t xml:space="preserve"> </w:t>
+      </w:r>
+      <w:r>
+        <w:rPr>
+          <w:rFonts w:eastAsia="Microsoft JhengHei Light" w:cstheme="minorHAnsi"/>
+          <w:sz w:val="28"/>
+          <w:szCs w:val="28"/>
+        </w:rPr>
+        <w:t xml:space="preserve">And Another table will be Transaction{ </w:t>
+      </w:r>
+      <w:proofErr w:type="spellStart"/>
+      <w:r>
+        <w:rPr>
+          <w:rFonts w:eastAsia="Microsoft JhengHei Light" w:cstheme="minorHAnsi"/>
+          <w:sz w:val="28"/>
+          <w:szCs w:val="28"/>
+          <w:u w:val="single"/>
+        </w:rPr>
+        <w:t>Txn_ID</w:t>
+      </w:r>
+      <w:proofErr w:type="spellEnd"/>
+      <w:r>
+        <w:rPr>
+          <w:rFonts w:eastAsia="Microsoft JhengHei Light" w:cstheme="minorHAnsi"/>
+          <w:sz w:val="28"/>
+          <w:szCs w:val="28"/>
+        </w:rPr>
+        <w:t>, Date, ID}</w:t>
+      </w:r>
+      <w:r>
+        <w:rPr>
+          <w:rFonts w:eastAsia="Microsoft JhengHei Light" w:cstheme="minorHAnsi"/>
+          <w:sz w:val="28"/>
+          <w:szCs w:val="28"/>
+        </w:rPr>
+        <w:t>.</w:t>
+      </w:r>
+    </w:p>
+    <w:p>
+      <w:pPr>
+        <w:rPr>
+          <w:rFonts w:eastAsia="Microsoft JhengHei Light" w:cstheme="minorHAnsi"/>
+          <w:sz w:val="28"/>
+          <w:szCs w:val="28"/>
+        </w:rPr>
+      </w:pPr>
+      <w:r>
+        <w:rPr>
+          <w:rFonts w:eastAsia="Microsoft JhengHei Light" w:cstheme="minorHAnsi"/>
+          <w:sz w:val="28"/>
+          <w:szCs w:val="28"/>
+        </w:rPr>
+        <w:tab/>
+        <w:t>Now from the new tables Artwork’s candidate key will remain same “Title” and Transaction table’s candidate key will be “</w:t>
+      </w:r>
+      <w:proofErr w:type="spellStart"/>
+      <w:r>
+        <w:rPr>
+          <w:rFonts w:eastAsia="Microsoft JhengHei Light" w:cstheme="minorHAnsi"/>
+          <w:sz w:val="28"/>
+          <w:szCs w:val="28"/>
+        </w:rPr>
+        <w:t>Txn_ID</w:t>
+      </w:r>
+      <w:proofErr w:type="spellEnd"/>
+      <w:r>
+        <w:rPr>
+          <w:rFonts w:eastAsia="Microsoft JhengHei Light" w:cstheme="minorHAnsi"/>
+          <w:sz w:val="28"/>
+          <w:szCs w:val="28"/>
+        </w:rPr>
+        <w:t>”.</w:t>
+      </w:r>
+    </w:p>
+    <w:p>
+      <w:pPr>
+        <w:rPr>
+          <w:rFonts w:eastAsia="Microsoft JhengHei Light" w:cstheme="minorHAnsi"/>
+          <w:sz w:val="28"/>
+          <w:szCs w:val="28"/>
+        </w:rPr>
+      </w:pPr>
+      <w:r>
+        <w:rPr>
+          <w:rFonts w:eastAsia="Microsoft JhengHei Light" w:cstheme="minorHAnsi"/>
+          <w:sz w:val="28"/>
+          <w:szCs w:val="28"/>
+        </w:rPr>
+        <w:tab/>
+        <w:t>BCNF:</w:t>
+      </w:r>
+    </w:p>
+    <w:p>
+      <w:pPr>
+        <w:rPr>
+          <w:rFonts w:eastAsia="Microsoft JhengHei Light" w:cstheme="minorHAnsi"/>
+          <w:sz w:val="28"/>
+          <w:szCs w:val="28"/>
+        </w:rPr>
+      </w:pPr>
+      <w:r>
+        <w:rPr>
+          <w:rFonts w:eastAsia="Microsoft JhengHei Light" w:cstheme="minorHAnsi"/>
+          <w:sz w:val="28"/>
+          <w:szCs w:val="28"/>
+        </w:rPr>
+        <w:tab/>
+        <w:t xml:space="preserve">In Artwork table </w:t>
+      </w:r>
+      <w:r>
+        <w:rPr>
+          <w:rFonts w:eastAsia="Microsoft JhengHei Light" w:cstheme="minorHAnsi"/>
+          <w:sz w:val="28"/>
+          <w:szCs w:val="28"/>
+        </w:rPr>
+        <w:t xml:space="preserve">title is the candidate key so the table is in BCNF, and in Transaction table candidate key is </w:t>
+      </w:r>
+      <w:proofErr w:type="spellStart"/>
+      <w:r>
+        <w:rPr>
+          <w:rFonts w:eastAsia="Microsoft JhengHei Light" w:cstheme="minorHAnsi"/>
+          <w:sz w:val="28"/>
+          <w:szCs w:val="28"/>
+        </w:rPr>
+        <w:t>Txn_ID</w:t>
+      </w:r>
+      <w:proofErr w:type="spellEnd"/>
+      <w:r>
+        <w:rPr>
+          <w:rFonts w:eastAsia="Microsoft JhengHei Light" w:cstheme="minorHAnsi"/>
+          <w:sz w:val="28"/>
+          <w:szCs w:val="28"/>
+        </w:rPr>
+        <w:t xml:space="preserve"> so, table is also in BCNF</w:t>
+      </w:r>
+      <w:r>
+        <w:rPr>
+          <w:rFonts w:eastAsia="Microsoft JhengHei Light" w:cstheme="minorHAnsi"/>
+          <w:sz w:val="28"/>
+          <w:szCs w:val="28"/>
+        </w:rPr>
+        <w:t>.</w:t>
+      </w:r>
+      <w:bookmarkStart w:id="0" w:name="_GoBack"/>
+      <w:bookmarkEnd w:id="0"/>
+    </w:p>
+    <w:p>
+      <w:pPr>
         <w:rPr>
           <w:rFonts w:eastAsia="Microsoft JhengHei Light" w:cstheme="minorHAnsi"/>
           <w:sz w:val="28"/>
@@ -6002,7 +6928,7 @@
 </file>
 
 <file path=word/numbering.xml><?xml version="1.0" encoding="utf-8"?>
-<w:numbering xmlns:wpc="http://schemas.microsoft.com/office/word/2010/wordprocessingCanvas" xmlns:cx="http://schemas.microsoft.com/office/drawing/2014/chartex" xmlns:cx1="http://schemas.microsoft.com/office/drawing/2015/9/8/chartex" xmlns:cx2="http://schemas.microsoft.com/office/drawing/2015/10/21/chartex" xmlns:cx3="http://schemas.microsoft.com/office/drawing/2016/5/9/chartex" xmlns:cx4="http://schemas.microsoft.com/office/drawing/2016/5/10/chartex" xmlns:cx5="http://schemas.microsoft.com/office/drawing/2016/5/11/chartex" xmlns:cx6="http://schemas.microsoft.com/office/drawing/2016/5/12/chartex" xmlns:cx7="http://schemas.microsoft.com/office/drawing/2016/5/13/chartex" xmlns:cx8="http://schemas.microsoft.com/office/drawing/2016/5/14/chartex" xmlns:mc="http://schemas.openxmlformats.org/markup-compatibility/2006" xmlns:aink="http://schemas.microsoft.com/office/drawing/2016/ink" xmlns:am3d="http://schemas.microsoft.com/office/drawing/2017/model3d" xmlns:o="urn:schemas-microsoft-com:office:office" xmlns:r="http://schemas.openxmlformats.org/officeDocument/2006/relationships" xmlns:m="http://schemas.openxmlformats.org/officeDocument/2006/math" xmlns:v="urn:schemas-microsoft-com:vml" xmlns:wp14="http://schemas.microsoft.com/office/word/2010/wordprocessingDrawing" xmlns:wp="http://schemas.openxmlformats.org/drawingml/2006/wordprocessingDrawing" xmlns:w10="urn:schemas-microsoft-com:office:word" xmlns:w="http://schemas.openxmlformats.org/wordprocessingml/2006/main" xmlns:w14="http://schemas.microsoft.com/office/word/2010/wordml" xmlns:w15="http://schemas.microsoft.com/office/word/2012/wordml" xmlns:w16cex="http://schemas.microsoft.com/office/word/2018/wordml/cex" xmlns:w16cid="http://schemas.microsoft.com/office/word/2016/wordml/cid" xmlns:w16="http://schemas.microsoft.com/office/word/2018/wordml" xmlns:w16se="http://schemas.microsoft.com/office/word/2015/wordml/symex" xmlns:wpg="http://schemas.microsoft.com/office/word/2010/wordprocessingGroup" xmlns:wpi="http://schemas.microsoft.com/office/word/2010/wordprocessingInk" xmlns:wne="http://schemas.microsoft.com/office/word/2006/wordml" xmlns:wps="http://schemas.microsoft.com/office/word/2010/wordprocessingShape" mc:Ignorable="w14 w15 w16se w16cid w16 w16cex wp14">
+<w:numbering xmlns:wpc="http://schemas.microsoft.com/office/word/2010/wordprocessingCanvas" xmlns:cx="http://schemas.microsoft.com/office/drawing/2014/chartex" xmlns:cx1="http://schemas.microsoft.com/office/drawing/2015/9/8/chartex" xmlns:mc="http://schemas.openxmlformats.org/markup-compatibility/2006" xmlns:o="urn:schemas-microsoft-com:office:office" xmlns:r="http://schemas.openxmlformats.org/officeDocument/2006/relationships" xmlns:m="http://schemas.openxmlformats.org/officeDocument/2006/math" xmlns:v="urn:schemas-microsoft-com:vml" xmlns:wp14="http://schemas.microsoft.com/office/word/2010/wordprocessingDrawing" xmlns:wp="http://schemas.openxmlformats.org/drawingml/2006/wordprocessingDrawing" xmlns:w10="urn:schemas-microsoft-com:office:word" xmlns:w="http://schemas.openxmlformats.org/wordprocessingml/2006/main" xmlns:w14="http://schemas.microsoft.com/office/word/2010/wordml" xmlns:w15="http://schemas.microsoft.com/office/word/2012/wordml" xmlns:w16se="http://schemas.microsoft.com/office/word/2015/wordml/symex" xmlns:wpg="http://schemas.microsoft.com/office/word/2010/wordprocessingGroup" xmlns:wpi="http://schemas.microsoft.com/office/word/2010/wordprocessingInk" xmlns:wne="http://schemas.microsoft.com/office/word/2006/wordml" xmlns:wps="http://schemas.microsoft.com/office/word/2010/wordprocessingShape" mc:Ignorable="w14 w15 w16se wp14">
   <w:abstractNum w:abstractNumId="0" w15:restartNumberingAfterBreak="0">
     <w:nsid w:val="6CB769A3"/>
     <w:multiLevelType w:val="hybridMultilevel"/>
@@ -6096,7 +7022,7 @@
 </file>
 
 <file path=word/styles.xml><?xml version="1.0" encoding="utf-8"?>
-<w:styles xmlns:mc="http://schemas.openxmlformats.org/markup-compatibility/2006" xmlns:r="http://schemas.openxmlformats.org/officeDocument/2006/relationships" xmlns:w="http://schemas.openxmlformats.org/wordprocessingml/2006/main" xmlns:w14="http://schemas.microsoft.com/office/word/2010/wordml" xmlns:w15="http://schemas.microsoft.com/office/word/2012/wordml" xmlns:w16cex="http://schemas.microsoft.com/office/word/2018/wordml/cex" xmlns:w16cid="http://schemas.microsoft.com/office/word/2016/wordml/cid" xmlns:w16="http://schemas.microsoft.com/office/word/2018/wordml" xmlns:w16se="http://schemas.microsoft.com/office/word/2015/wordml/symex" mc:Ignorable="w14 w15 w16se w16cid w16 w16cex">
+<w:styles xmlns:mc="http://schemas.openxmlformats.org/markup-compatibility/2006" xmlns:r="http://schemas.openxmlformats.org/officeDocument/2006/relationships" xmlns:w="http://schemas.openxmlformats.org/wordprocessingml/2006/main" xmlns:w14="http://schemas.microsoft.com/office/word/2010/wordml" xmlns:w15="http://schemas.microsoft.com/office/word/2012/wordml" xmlns:w16se="http://schemas.microsoft.com/office/word/2015/wordml/symex" mc:Ignorable="w14 w15 w16se">
   <w:docDefaults>
     <w:rPrDefault>
       <w:rPr>
@@ -6112,7 +7038,7 @@
       </w:pPr>
     </w:pPrDefault>
   </w:docDefaults>
-  <w:latentStyles w:defLockedState="0" w:defUIPriority="99" w:defSemiHidden="0" w:defUnhideWhenUsed="0" w:defQFormat="0" w:count="376">
+  <w:latentStyles w:defLockedState="0" w:defUIPriority="99" w:defSemiHidden="0" w:defUnhideWhenUsed="0" w:defQFormat="0" w:count="371">
     <w:lsdException w:name="Normal" w:uiPriority="0" w:qFormat="1"/>
     <w:lsdException w:name="heading 1" w:uiPriority="9" w:qFormat="1"/>
     <w:lsdException w:name="heading 2" w:semiHidden="1" w:uiPriority="9" w:unhideWhenUsed="1" w:qFormat="1"/>
@@ -6484,11 +7410,6 @@
     <w:lsdException w:name="List Table 5 Dark Accent 6" w:uiPriority="50"/>
     <w:lsdException w:name="List Table 6 Colorful Accent 6" w:uiPriority="51"/>
     <w:lsdException w:name="List Table 7 Colorful Accent 6" w:uiPriority="52"/>
-    <w:lsdException w:name="Mention" w:semiHidden="1" w:unhideWhenUsed="1"/>
-    <w:lsdException w:name="Smart Hyperlink" w:semiHidden="1" w:unhideWhenUsed="1"/>
-    <w:lsdException w:name="Hashtag" w:semiHidden="1" w:unhideWhenUsed="1"/>
-    <w:lsdException w:name="Unresolved Mention" w:semiHidden="1" w:unhideWhenUsed="1"/>
-    <w:lsdException w:name="Smart Link" w:semiHidden="1" w:unhideWhenUsed="1"/>
   </w:latentStyles>
   <w:style w:type="paragraph" w:default="1" w:styleId="Normal">
     <w:name w:val="Normal"/>
@@ -6842,7 +7763,7 @@
 </file>
 
 <file path=customXml/itemProps1.xml><?xml version="1.0" encoding="utf-8"?>
-<ds:datastoreItem xmlns:ds="http://schemas.openxmlformats.org/officeDocument/2006/customXml" ds:itemID="{08BED329-FF7F-4C18-8F5B-AF3747035C66}">
+<ds:datastoreItem xmlns:ds="http://schemas.openxmlformats.org/officeDocument/2006/customXml" ds:itemID="{8FD5BEBF-7FFE-4887-94B4-E49EDC2D9A58}">
   <ds:schemaRefs>
     <ds:schemaRef ds:uri="http://schemas.openxmlformats.org/officeDocument/2006/bibliography"/>
   </ds:schemaRefs>

</xml_diff>